<commit_message>
updated exercise 01 to use streams
</commit_message>
<xml_diff>
--- a/labmanual/WW101-06-Sockets-TLS.docx
+++ b/labmanual/WW101-06-Sockets-TLS.docx
@@ -6,8 +6,6 @@
       <w:pPr>
         <w:pStyle w:val="Heading1"/>
       </w:pPr>
-      <w:bookmarkStart w:id="0" w:name="_GoBack"/>
-      <w:bookmarkEnd w:id="0"/>
       <w:r>
         <w:t xml:space="preserve">Chapter </w:t>
       </w:r>
@@ -4741,22 +4739,7 @@
         </w:numPr>
       </w:pPr>
       <w:r>
-        <w:t>Open a socket to WWEP server (create, bind, connect).</w:t>
-      </w:r>
-    </w:p>
-    <w:p>
-      <w:pPr>
-        <w:pStyle w:val="ListParagraph"/>
-        <w:numPr>
-          <w:ilvl w:val="1"/>
-          <w:numId w:val="5"/>
-        </w:numPr>
-      </w:pPr>
-      <w:r>
-        <w:t>Create a packet with 7 bytes</w:t>
-      </w:r>
-      <w:r>
-        <w:t>:</w:t>
+        <w:t>Send data to the server</w:t>
       </w:r>
     </w:p>
     <w:p>
@@ -4768,16 +4751,52 @@
         </w:numPr>
       </w:pPr>
       <w:r>
-        <w:t>‘</w:t>
-      </w:r>
-      <w:r>
-        <w:t>W</w:t>
-      </w:r>
-      <w:r>
-        <w:t>’</w:t>
-      </w:r>
-      <w:r>
-        <w:t xml:space="preserve"> (the write command)</w:t>
+        <w:t xml:space="preserve">Format the message you want to send (using </w:t>
+      </w:r>
+      <w:r>
+        <w:rPr>
+          <w:i/>
+        </w:rPr>
+        <w:t>sprint()</w:t>
+      </w:r>
+      <w:r>
+        <w:t>)</w:t>
+      </w:r>
+    </w:p>
+    <w:p>
+      <w:pPr>
+        <w:pStyle w:val="ListParagraph"/>
+        <w:numPr>
+          <w:ilvl w:val="3"/>
+          <w:numId w:val="5"/>
+        </w:numPr>
+      </w:pPr>
+      <w:r>
+        <w:t xml:space="preserve">‘W&lt;device number&gt;05&lt;state&gt;’ </w:t>
+      </w:r>
+    </w:p>
+    <w:p>
+      <w:pPr>
+        <w:pStyle w:val="ListParagraph"/>
+        <w:numPr>
+          <w:ilvl w:val="3"/>
+          <w:numId w:val="5"/>
+        </w:numPr>
+      </w:pPr>
+      <w:r>
+        <w:t>Hint: &lt;device number&gt; was calculated above</w:t>
+      </w:r>
+    </w:p>
+    <w:p>
+      <w:pPr>
+        <w:pStyle w:val="ListParagraph"/>
+        <w:numPr>
+          <w:ilvl w:val="3"/>
+          <w:numId w:val="5"/>
+        </w:numPr>
+      </w:pPr>
+      <w:r>
+        <w:t>Hint: &lt;state&gt; is ‘0000’ for OFF and ‘0001’ for ON</w:t>
       </w:r>
     </w:p>
     <w:p>
@@ -4789,31 +4808,7 @@
         </w:numPr>
       </w:pPr>
       <w:r>
-        <w:t>4</w:t>
-      </w:r>
-      <w:r>
-        <w:t>-byte</w:t>
-      </w:r>
-      <w:r>
-        <w:t>s</w:t>
-      </w:r>
-      <w:r>
-        <w:t xml:space="preserve"> </w:t>
-      </w:r>
-      <w:r>
-        <w:t xml:space="preserve">of </w:t>
-      </w:r>
-      <w:r>
-        <w:t>hex encoded ASCII characters</w:t>
-      </w:r>
-      <w:r>
-        <w:t xml:space="preserve"> </w:t>
-      </w:r>
-      <w:r>
-        <w:t>for</w:t>
-      </w:r>
-      <w:r>
-        <w:t xml:space="preserve"> your device ID</w:t>
+        <w:t>Open a socket to WWEP server (create, bind, connect).</w:t>
       </w:r>
     </w:p>
     <w:p>
@@ -4825,28 +4820,7 @@
         </w:numPr>
       </w:pPr>
       <w:r>
-        <w:t>‘05’</w:t>
-      </w:r>
-      <w:r>
-        <w:t xml:space="preserve"> </w:t>
-      </w:r>
-      <w:r>
-        <w:t xml:space="preserve">- </w:t>
-      </w:r>
-      <w:r>
-        <w:t xml:space="preserve">the two ASCII characters representing </w:t>
-      </w:r>
-      <w:r>
-        <w:t xml:space="preserve">the </w:t>
-      </w:r>
-      <w:r>
-        <w:t xml:space="preserve">register </w:t>
-      </w:r>
-      <w:r>
-        <w:t>number of the LED character</w:t>
-      </w:r>
-      <w:r>
-        <w:t>istic</w:t>
+        <w:t>Initialize a stream</w:t>
       </w:r>
     </w:p>
     <w:p>
@@ -4858,16 +4832,7 @@
         </w:numPr>
       </w:pPr>
       <w:r>
-        <w:t xml:space="preserve">‘0000’ </w:t>
-      </w:r>
-      <w:r>
-        <w:t xml:space="preserve">- </w:t>
-      </w:r>
-      <w:r>
-        <w:t>the 4 ASCII characters representing “OFF”</w:t>
-      </w:r>
-      <w:r>
-        <w:t xml:space="preserve"> or ‘0001’ – the 4 ASCII characters representing “ON”.</w:t>
+        <w:t>Write your message to the stream</w:t>
       </w:r>
     </w:p>
     <w:p>
@@ -4879,59 +4844,43 @@
         </w:numPr>
       </w:pPr>
       <w:r>
-        <w:t>Hint: use sprintf to format the message.</w:t>
-      </w:r>
-    </w:p>
-    <w:p>
-      <w:pPr>
-        <w:pStyle w:val="ListParagraph"/>
-        <w:numPr>
-          <w:ilvl w:val="1"/>
+        <w:t>Flush the stream</w:t>
+      </w:r>
+    </w:p>
+    <w:p>
+      <w:pPr>
+        <w:pStyle w:val="ListParagraph"/>
+        <w:numPr>
+          <w:ilvl w:val="2"/>
           <w:numId w:val="5"/>
         </w:numPr>
       </w:pPr>
       <w:r>
-        <w:t xml:space="preserve">Send </w:t>
-      </w:r>
-      <w:r>
-        <w:t>the</w:t>
-      </w:r>
-      <w:r>
-        <w:t xml:space="preserve"> packet to the </w:t>
-      </w:r>
-      <w:r>
-        <w:t>s</w:t>
-      </w:r>
-      <w:r>
-        <w:t>ocket</w:t>
-      </w:r>
-      <w:r>
-        <w:t>.</w:t>
-      </w:r>
-    </w:p>
-    <w:p>
-      <w:pPr>
-        <w:pStyle w:val="ListParagraph"/>
-        <w:numPr>
-          <w:ilvl w:val="1"/>
+        <w:t xml:space="preserve">Delete the TCP stream (Hint: </w:t>
+      </w:r>
+      <w:r>
+        <w:rPr>
+          <w:i/>
+        </w:rPr>
+        <w:t>wiced_tcp_stream_deinit()</w:t>
+      </w:r>
+      <w:r>
+        <w:t>)</w:t>
+      </w:r>
+    </w:p>
+    <w:p>
+      <w:pPr>
+        <w:pStyle w:val="ListParagraph"/>
+        <w:numPr>
+          <w:ilvl w:val="2"/>
           <w:numId w:val="5"/>
         </w:numPr>
       </w:pPr>
       <w:r>
-        <w:t>Delete the packet.</w:t>
-      </w:r>
-    </w:p>
-    <w:p>
-      <w:pPr>
-        <w:pStyle w:val="ListParagraph"/>
-        <w:numPr>
-          <w:ilvl w:val="1"/>
-          <w:numId w:val="5"/>
-        </w:numPr>
-      </w:pPr>
-      <w:r>
-        <w:t>Delete the socket.</w:t>
-      </w:r>
+        <w:t>Delete the socket</w:t>
+      </w:r>
+      <w:bookmarkStart w:id="0" w:name="_GoBack"/>
+      <w:bookmarkEnd w:id="0"/>
     </w:p>
     <w:p>
       <w:pPr>
@@ -4942,7 +4891,6 @@
         </w:numPr>
       </w:pPr>
       <w:r>
-        <w:lastRenderedPageBreak/>
         <w:t xml:space="preserve">Go look at the console of the class </w:t>
       </w:r>
       <w:r>
@@ -4961,6 +4909,7 @@
         </w:numPr>
       </w:pPr>
       <w:r>
+        <w:lastRenderedPageBreak/>
         <w:t>Hint: The server needs the socket to remain open long enough for it to query the IP address of the client. Therefore, wait 100ms (100,000 microseconds) before deleting the socket.</w:t>
       </w:r>
     </w:p>
@@ -5150,7 +5099,6 @@
         <w:pStyle w:val="Heading3"/>
       </w:pPr>
       <w:r>
-        <w:lastRenderedPageBreak/>
         <w:t>(Advanced) 05</w:t>
       </w:r>
       <w:r>
@@ -5244,6 +5192,7 @@
         <w:ind w:left="720"/>
       </w:pPr>
       <w:r>
+        <w:lastRenderedPageBreak/>
         <w:t xml:space="preserve">                  </w:t>
       </w:r>
       <w:r>
@@ -5479,7 +5428,7 @@
                 <w:bCs/>
                 <w:noProof/>
               </w:rPr>
-              <w:t>1</w:t>
+              <w:t>16</w:t>
             </w:r>
             <w:r>
               <w:rPr>
@@ -6287,7 +6236,7 @@
         <w:ind w:left="2160" w:hanging="180"/>
       </w:pPr>
     </w:lvl>
-    <w:lvl w:ilvl="3" w:tplc="0409000F" w:tentative="1">
+    <w:lvl w:ilvl="3" w:tplc="0409000F">
       <w:start w:val="1"/>
       <w:numFmt w:val="decimal"/>
       <w:lvlText w:val="%4."/>
@@ -6296,7 +6245,7 @@
         <w:ind w:left="2880" w:hanging="360"/>
       </w:pPr>
     </w:lvl>
-    <w:lvl w:ilvl="4" w:tplc="04090019" w:tentative="1">
+    <w:lvl w:ilvl="4" w:tplc="04090019">
       <w:start w:val="1"/>
       <w:numFmt w:val="lowerLetter"/>
       <w:lvlText w:val="%5."/>
@@ -8885,7 +8834,7 @@
   <w:style w:type="paragraph" w:default="1" w:styleId="Normal">
     <w:name w:val="Normal"/>
     <w:qFormat/>
-    <w:rsid w:val="00262EBB"/>
+    <w:rsid w:val="00633B34"/>
   </w:style>
   <w:style w:type="paragraph" w:styleId="Heading1">
     <w:name w:val="heading 1"/>
@@ -9005,7 +8954,7 @@
     <w:uiPriority w:val="1"/>
     <w:semiHidden/>
     <w:unhideWhenUsed/>
-    <w:rsid w:val="00262EBB"/>
+    <w:rsid w:val="00633B34"/>
   </w:style>
   <w:style w:type="table" w:default="1" w:styleId="TableNormal">
     <w:name w:val="Normal Table"/>
@@ -9027,7 +8976,7 @@
     <w:uiPriority w:val="99"/>
     <w:semiHidden/>
     <w:unhideWhenUsed/>
-    <w:rsid w:val="00262EBB"/>
+    <w:rsid w:val="00633B34"/>
   </w:style>
   <w:style w:type="paragraph" w:styleId="ListParagraph">
     <w:name w:val="List Paragraph"/>
@@ -9814,7 +9763,7 @@
 </file>
 
 <file path=customXml/itemProps1.xml><?xml version="1.0" encoding="utf-8"?>
-<ds:datastoreItem xmlns:ds="http://schemas.openxmlformats.org/officeDocument/2006/customXml" ds:itemID="{AAA9B8F2-D5F7-462E-91E4-330F742B4A1D}">
+<ds:datastoreItem xmlns:ds="http://schemas.openxmlformats.org/officeDocument/2006/customXml" ds:itemID="{3F820652-9CE5-45B7-B548-970923224EAF}">
   <ds:schemaRefs>
     <ds:schemaRef ds:uri="http://schemas.openxmlformats.org/officeDocument/2006/bibliography"/>
   </ds:schemaRefs>

</xml_diff>

<commit_message>
Added the streams section in the lecture materials, changed exercise 02 to streams, changed exercise 03 to packets
</commit_message>
<xml_diff>
--- a/labmanual/WW101-06-Sockets-TLS.docx
+++ b/labmanual/WW101-06-Sockets-TLS.docx
@@ -306,7 +306,22 @@
     </w:p>
     <w:p>
       <w:r>
-        <w:t>WICED easily supports TCP sockets (wiced_tcp_create_socket) and you c</w:t>
+        <w:t>WICED easily supports TCP sockets (</w:t>
+      </w:r>
+      <w:r>
+        <w:rPr>
+          <w:i/>
+        </w:rPr>
+        <w:t>wiced_tcp_create_socket</w:t>
+      </w:r>
+      <w:r>
+        <w:rPr>
+          <w:i/>
+        </w:rPr>
+        <w:t>()</w:t>
+      </w:r>
+      <w:r>
+        <w:t>) and you c</w:t>
       </w:r>
       <w:r>
         <w:t>an</w:t>
@@ -644,12 +659,15 @@
         <w:t>WICED</w:t>
       </w:r>
       <w:r>
-        <w:t>-SDK</w:t>
-      </w:r>
-      <w:r>
         <w:t xml:space="preserve"> </w:t>
       </w:r>
       <w:r>
+        <w:t>SDK</w:t>
+      </w:r>
+      <w:r>
+        <w:t xml:space="preserve"> </w:t>
+      </w:r>
+      <w:r>
         <w:t xml:space="preserve">and enable you </w:t>
       </w:r>
       <w:r>
@@ -676,54 +694,41 @@
     </w:p>
     <w:p>
       <w:pPr>
-        <w:rPr>
-          <w:rFonts w:ascii="Cambria" w:eastAsia="Times New Roman" w:hAnsi="Cambria"/>
-          <w:b/>
-          <w:bCs/>
-          <w:color w:val="4F81BD"/>
-        </w:rPr>
-      </w:pPr>
-      <w:r>
-        <w:br w:type="page"/>
-      </w:r>
-    </w:p>
-    <w:p>
-      <w:pPr>
         <w:pStyle w:val="Heading3"/>
       </w:pPr>
       <w:r>
+        <w:t>WICED-SDK TCP Server &amp; Client using Sockets</w:t>
+      </w:r>
+    </w:p>
+    <w:p>
+      <w:r>
+        <w:t xml:space="preserve">In the examples below I use the </w:t>
+      </w:r>
+      <w:r>
+        <w:t xml:space="preserve">WWEP </w:t>
+      </w:r>
+      <w:r>
+        <w:t xml:space="preserve">protocol as defined in the previous section to demonstrate the steps to create a connection between a </w:t>
+      </w:r>
+      <w:r>
+        <w:t xml:space="preserve">WWEP </w:t>
+      </w:r>
+      <w:r>
+        <w:t xml:space="preserve">Client (198.51.100.14) and a </w:t>
+      </w:r>
+      <w:r>
+        <w:t xml:space="preserve">WWEP </w:t>
+      </w:r>
+      <w:r>
+        <w:t>Server (198.51.100.3) using sockets.</w:t>
+      </w:r>
+    </w:p>
+    <w:p>
+      <w:r>
+        <w:rPr>
+          <w:noProof/>
+        </w:rPr>
         <w:lastRenderedPageBreak/>
-        <w:t>WICED-SDK TCP Server &amp; Client using Sockets</w:t>
-      </w:r>
-    </w:p>
-    <w:p>
-      <w:r>
-        <w:t xml:space="preserve">In the examples below I use the </w:t>
-      </w:r>
-      <w:r>
-        <w:t xml:space="preserve">WWEP </w:t>
-      </w:r>
-      <w:r>
-        <w:t xml:space="preserve">protocol as defined in the previous section to demonstrate the steps to create a connection between a </w:t>
-      </w:r>
-      <w:r>
-        <w:t xml:space="preserve">WWEP </w:t>
-      </w:r>
-      <w:r>
-        <w:t xml:space="preserve">Client (198.51.100.14) and a </w:t>
-      </w:r>
-      <w:r>
-        <w:t xml:space="preserve">WWEP </w:t>
-      </w:r>
-      <w:r>
-        <w:t>Server (198.51.100.3) using sockets.</w:t>
-      </w:r>
-    </w:p>
-    <w:p>
-      <w:r>
-        <w:rPr>
-          <w:noProof/>
-        </w:rPr>
         <w:drawing>
           <wp:inline distT="0" distB="0" distL="0" distR="0" wp14:anchorId="349D6927" wp14:editId="15D7DB81">
             <wp:extent cx="5943600" cy="2809875"/>
@@ -895,29 +900,56 @@
     <w:p>
       <w:pPr>
         <w:ind w:left="1080"/>
-      </w:pPr>
-      <w:r>
+        <w:rPr>
+          <w:i/>
+        </w:rPr>
+      </w:pPr>
+      <w:r>
+        <w:rPr>
+          <w:i/>
+        </w:rPr>
         <w:t>wiced_tcp_create_socket(</w:t>
       </w:r>
       <w:r>
+        <w:rPr>
+          <w:i/>
+        </w:rPr>
         <w:t xml:space="preserve"> </w:t>
       </w:r>
       <w:r>
+        <w:rPr>
+          <w:i/>
+        </w:rPr>
         <w:t>&amp;socket</w:t>
       </w:r>
       <w:r>
+        <w:rPr>
+          <w:i/>
+        </w:rPr>
         <w:t>,</w:t>
       </w:r>
       <w:r>
+        <w:rPr>
+          <w:i/>
+        </w:rPr>
         <w:t xml:space="preserve"> </w:t>
       </w:r>
       <w:r>
+        <w:rPr>
+          <w:i/>
+        </w:rPr>
         <w:t>WICED_AP_INTERFACE</w:t>
       </w:r>
       <w:r>
+        <w:rPr>
+          <w:i/>
+        </w:rPr>
         <w:t xml:space="preserve"> </w:t>
       </w:r>
       <w:r>
+        <w:rPr>
+          <w:i/>
+        </w:rPr>
         <w:t>);</w:t>
       </w:r>
     </w:p>
@@ -951,32 +983,62 @@
     <w:p>
       <w:pPr>
         <w:ind w:left="1080"/>
-      </w:pPr>
-      <w:r>
+        <w:rPr>
+          <w:i/>
+        </w:rPr>
+      </w:pPr>
+      <w:r>
+        <w:rPr>
+          <w:i/>
+        </w:rPr>
         <w:t>wiced_listen(</w:t>
       </w:r>
       <w:r>
+        <w:rPr>
+          <w:i/>
+        </w:rPr>
         <w:t xml:space="preserve"> </w:t>
       </w:r>
       <w:r>
+        <w:rPr>
+          <w:i/>
+        </w:rPr>
         <w:t>&amp;socket, 27708</w:t>
       </w:r>
       <w:r>
+        <w:rPr>
+          <w:i/>
+        </w:rPr>
         <w:t xml:space="preserve"> </w:t>
       </w:r>
       <w:r>
+        <w:rPr>
+          <w:i/>
+        </w:rPr>
         <w:t xml:space="preserve">); </w:t>
       </w:r>
       <w:r>
+        <w:rPr>
+          <w:i/>
+        </w:rPr>
         <w:t xml:space="preserve">   </w:t>
       </w:r>
       <w:r>
+        <w:rPr>
+          <w:i/>
+        </w:rPr>
         <w:t xml:space="preserve">// 27708 is the port number for the </w:t>
       </w:r>
       <w:r>
+        <w:rPr>
+          <w:i/>
+        </w:rPr>
         <w:t xml:space="preserve">WWEP </w:t>
       </w:r>
       <w:r>
+        <w:rPr>
+          <w:i/>
+        </w:rPr>
         <w:t>protocol</w:t>
       </w:r>
     </w:p>
@@ -1004,26 +1066,43 @@
     <w:p>
       <w:pPr>
         <w:ind w:left="1080"/>
-      </w:pPr>
-      <w:r>
+        <w:rPr>
+          <w:i/>
+        </w:rPr>
+      </w:pPr>
+      <w:r>
+        <w:rPr>
+          <w:i/>
+        </w:rPr>
         <w:t>wiced_tcp_accept(</w:t>
       </w:r>
       <w:r>
+        <w:rPr>
+          <w:i/>
+        </w:rPr>
         <w:t xml:space="preserve"> </w:t>
       </w:r>
       <w:r>
+        <w:rPr>
+          <w:i/>
+        </w:rPr>
         <w:t>&amp;socket</w:t>
       </w:r>
       <w:r>
+        <w:rPr>
+          <w:i/>
+        </w:rPr>
         <w:t xml:space="preserve"> </w:t>
       </w:r>
       <w:r>
+        <w:rPr>
+          <w:i/>
+        </w:rPr>
         <w:t>);</w:t>
       </w:r>
     </w:p>
     <w:p>
       <w:r>
-        <w:lastRenderedPageBreak/>
         <w:t xml:space="preserve">To setup the TCP </w:t>
       </w:r>
       <w:r>
@@ -1057,32 +1136,62 @@
     <w:p>
       <w:pPr>
         <w:ind w:left="1080"/>
-      </w:pPr>
-      <w:r>
+        <w:rPr>
+          <w:i/>
+        </w:rPr>
+      </w:pPr>
+      <w:r>
+        <w:rPr>
+          <w:i/>
+        </w:rPr>
         <w:t>wiced_tcp_create_socket(</w:t>
       </w:r>
       <w:r>
+        <w:rPr>
+          <w:i/>
+        </w:rPr>
         <w:t xml:space="preserve"> </w:t>
       </w:r>
       <w:r>
+        <w:rPr>
+          <w:i/>
+        </w:rPr>
         <w:t>&amp;socket,</w:t>
       </w:r>
       <w:r>
+        <w:rPr>
+          <w:i/>
+        </w:rPr>
         <w:t xml:space="preserve"> </w:t>
       </w:r>
       <w:r>
+        <w:rPr>
+          <w:i/>
+        </w:rPr>
         <w:t>WICED_</w:t>
       </w:r>
       <w:r>
+        <w:rPr>
+          <w:i/>
+        </w:rPr>
         <w:t>STA</w:t>
       </w:r>
       <w:r>
+        <w:rPr>
+          <w:i/>
+        </w:rPr>
         <w:t>_INTERFACE</w:t>
       </w:r>
       <w:r>
+        <w:rPr>
+          <w:i/>
+        </w:rPr>
         <w:t xml:space="preserve"> </w:t>
       </w:r>
       <w:r>
+        <w:rPr>
+          <w:i/>
+        </w:rPr>
         <w:t>);</w:t>
       </w:r>
     </w:p>
@@ -1095,6 +1204,7 @@
         </w:numPr>
       </w:pPr>
       <w:r>
+        <w:lastRenderedPageBreak/>
         <w:t>“</w:t>
       </w:r>
       <w:r>
@@ -1122,26 +1232,50 @@
     <w:p>
       <w:pPr>
         <w:ind w:left="1080"/>
-      </w:pPr>
-      <w:r>
+        <w:rPr>
+          <w:i/>
+        </w:rPr>
+      </w:pPr>
+      <w:r>
+        <w:rPr>
+          <w:i/>
+        </w:rPr>
         <w:t>wiced_tcp_bind(</w:t>
       </w:r>
       <w:r>
+        <w:rPr>
+          <w:i/>
+        </w:rPr>
         <w:t xml:space="preserve"> </w:t>
       </w:r>
       <w:r>
+        <w:rPr>
+          <w:i/>
+        </w:rPr>
         <w:t>&amp;socket,</w:t>
       </w:r>
       <w:r>
+        <w:rPr>
+          <w:i/>
+        </w:rPr>
         <w:t xml:space="preserve"> </w:t>
       </w:r>
       <w:r>
+        <w:rPr>
+          <w:i/>
+        </w:rPr>
         <w:t>WICED_ANY_PORT</w:t>
       </w:r>
       <w:r>
+        <w:rPr>
+          <w:i/>
+        </w:rPr>
         <w:t xml:space="preserve"> </w:t>
       </w:r>
       <w:r>
+        <w:rPr>
+          <w:i/>
+        </w:rPr>
         <w:t>);</w:t>
       </w:r>
     </w:p>
@@ -1286,14 +1420,26 @@
     <w:p>
       <w:pPr>
         <w:ind w:left="2070"/>
-      </w:pPr>
-      <w:r>
+        <w:rPr>
+          <w:i/>
+        </w:rPr>
+      </w:pPr>
+      <w:r>
+        <w:rPr>
+          <w:i/>
+        </w:rPr>
         <w:t>SET_IPV4_ADDRESS( serverAddress, MAKE_IPV4_ADDRESS( 198,</w:t>
       </w:r>
       <w:r>
+        <w:rPr>
+          <w:i/>
+        </w:rPr>
         <w:t xml:space="preserve"> </w:t>
       </w:r>
       <w:r>
+        <w:rPr>
+          <w:i/>
+        </w:rPr>
         <w:t>51,  100,  3 ) );</w:t>
       </w:r>
     </w:p>
@@ -1312,20 +1458,26 @@
     <w:p>
       <w:pPr>
         <w:ind w:left="2070"/>
-      </w:pPr>
-      <w:r>
+        <w:rPr>
+          <w:i/>
+        </w:rPr>
+      </w:pPr>
+      <w:r>
+        <w:rPr>
+          <w:i/>
+        </w:rPr>
         <w:t>wiced_hostname_lookup( "</w:t>
       </w:r>
       <w:r>
-        <w:t>w</w:t>
-      </w:r>
-      <w:r>
-        <w:t>w</w:t>
-      </w:r>
-      <w:r>
-        <w:t>ep</w:t>
-      </w:r>
-      <w:r>
+        <w:rPr>
+          <w:i/>
+        </w:rPr>
+        <w:t>wwep</w:t>
+      </w:r>
+      <w:r>
+        <w:rPr>
+          <w:i/>
+        </w:rPr>
         <w:t>.wa101.cypress.com", &amp;serverAddress, 10000 );</w:t>
       </w:r>
     </w:p>
@@ -1355,7 +1507,20 @@
         <w:t>wiced_tcp_connect</w:t>
       </w:r>
       <w:r>
-        <w:t xml:space="preserve"> and waiting a TIMEOUT number of ms for a connection</w:t>
+        <w:rPr>
+          <w:i/>
+          <w:u w:val="single"/>
+        </w:rPr>
+        <w:t>()</w:t>
+      </w:r>
+      <w:r>
+        <w:t xml:space="preserve"> and waiting a TIMEOUT number of </w:t>
+      </w:r>
+      <w:r>
+        <w:t>milliseconds</w:t>
+      </w:r>
+      <w:r>
+        <w:t xml:space="preserve"> for a connection</w:t>
       </w:r>
       <w:r>
         <w:t>.  In our local network the timeout can be small &lt;1s but in a WAN situation the timeout may need to be extended to as long as a few seconds</w:t>
@@ -1366,68 +1531,245 @@
     </w:p>
     <w:p>
       <w:pPr>
-        <w:ind w:left="1080"/>
-      </w:pPr>
-      <w:r>
+        <w:ind w:left="1080" w:firstLine="270"/>
+        <w:rPr>
+          <w:i/>
+        </w:rPr>
+      </w:pPr>
+      <w:r>
+        <w:rPr>
+          <w:i/>
+        </w:rPr>
         <w:t>wiced_tcp_connect(</w:t>
       </w:r>
       <w:r>
+        <w:rPr>
+          <w:i/>
+        </w:rPr>
         <w:t xml:space="preserve"> </w:t>
       </w:r>
       <w:r>
+        <w:rPr>
+          <w:i/>
+        </w:rPr>
         <w:t>&amp;socket,</w:t>
       </w:r>
       <w:r>
+        <w:rPr>
+          <w:i/>
+        </w:rPr>
         <w:t xml:space="preserve"> </w:t>
       </w:r>
       <w:r>
+        <w:rPr>
+          <w:i/>
+        </w:rPr>
         <w:t>&amp;server</w:t>
       </w:r>
       <w:r>
+        <w:rPr>
+          <w:i/>
+        </w:rPr>
         <w:t>A</w:t>
       </w:r>
       <w:r>
+        <w:rPr>
+          <w:i/>
+        </w:rPr>
         <w:t>ddress,</w:t>
       </w:r>
       <w:r>
+        <w:rPr>
+          <w:i/>
+        </w:rPr>
         <w:t xml:space="preserve"> </w:t>
       </w:r>
       <w:r>
+        <w:rPr>
+          <w:i/>
+        </w:rPr>
         <w:t>27708,</w:t>
       </w:r>
       <w:r>
+        <w:rPr>
+          <w:i/>
+        </w:rPr>
         <w:t xml:space="preserve"> </w:t>
       </w:r>
       <w:r>
+        <w:rPr>
+          <w:i/>
+        </w:rPr>
         <w:t>TIMEOUT);</w:t>
       </w:r>
     </w:p>
     <w:p>
       <w:pPr>
-        <w:rPr>
-          <w:rFonts w:ascii="Cambria" w:eastAsia="Times New Roman" w:hAnsi="Cambria"/>
-          <w:b/>
-          <w:bCs/>
-          <w:color w:val="4F81BD"/>
-        </w:rPr>
-      </w:pPr>
-      <w:r>
-        <w:br w:type="page"/>
-      </w:r>
-    </w:p>
-    <w:p>
-      <w:pPr>
         <w:pStyle w:val="Heading3"/>
       </w:pPr>
       <w:r>
+        <w:t>Transmitting data</w:t>
+      </w:r>
+      <w:r>
+        <w:t xml:space="preserve"> using Streams</w:t>
+      </w:r>
+    </w:p>
+    <w:p>
+      <w:r>
+        <w:t xml:space="preserve">Once the connection has been created, your application will want to transfer data between the client and server. </w:t>
+      </w:r>
+      <w:r>
+        <w:t xml:space="preserve">The simplest way to </w:t>
+      </w:r>
+      <w:r>
+        <w:t>transfer data</w:t>
+      </w:r>
+      <w:r>
+        <w:t xml:space="preserve"> over TCP is to use the stream functions from the WICED SDK. The stream functions allow you to send and receive arbitrary amounts of data without worrying about the details of packetizing data into uniform packets (see the next section for details about packets).</w:t>
+      </w:r>
+    </w:p>
+    <w:p>
+      <w:r>
+        <w:t>To use a stream you must first declare a stream structure and then initialize that with the socket for your network connection:</w:t>
+      </w:r>
+    </w:p>
+    <w:p>
+      <w:pPr>
+        <w:rPr>
+          <w:i/>
+        </w:rPr>
+      </w:pPr>
+      <w:r>
+        <w:rPr>
+          <w:i/>
+        </w:rPr>
+        <w:tab/>
+        <w:t>wiced_tcp_stream_t stream;</w:t>
+      </w:r>
+    </w:p>
+    <w:p>
+      <w:pPr>
+        <w:rPr>
+          <w:i/>
+        </w:rPr>
+      </w:pPr>
+      <w:r>
+        <w:rPr>
+          <w:i/>
+        </w:rPr>
+        <w:tab/>
+        <w:t>wiced_tcp_stream_init(&amp;stream, &amp;socket);</w:t>
+      </w:r>
+    </w:p>
+    <w:p>
+      <w:r>
+        <w:t xml:space="preserve">Once this is done it is simple to write data using the </w:t>
+      </w:r>
+      <w:r>
+        <w:rPr>
+          <w:i/>
+        </w:rPr>
+        <w:t>wiced_tcp_stream_write()</w:t>
+      </w:r>
+      <w:r>
+        <w:t>function</w:t>
+      </w:r>
+      <w:r>
+        <w:t xml:space="preserve">. This method takes the stream and message as parameters. When you are done writing to the stream you need to call the </w:t>
+      </w:r>
+      <w:r>
+        <w:rPr>
+          <w:i/>
+        </w:rPr>
+        <w:t>wiced_tcp_stream_flush()</w:t>
+      </w:r>
+      <w:r>
+        <w:t xml:space="preserve"> method. The following code demonstrates writing a single message:</w:t>
+      </w:r>
+    </w:p>
+    <w:p>
+      <w:pPr>
+        <w:rPr>
+          <w:i/>
+        </w:rPr>
+      </w:pPr>
+      <w:r>
+        <w:rPr>
+          <w:i/>
+        </w:rPr>
+        <w:tab/>
+        <w:t>wiced_tcp_stream_write(&amp;stream, sendMessage, strlen(sendMessage));</w:t>
+      </w:r>
+    </w:p>
+    <w:p>
+      <w:pPr>
+        <w:rPr>
+          <w:i/>
+        </w:rPr>
+      </w:pPr>
+      <w:r>
+        <w:rPr>
+          <w:i/>
+        </w:rPr>
+        <w:tab/>
+        <w:t>wiced_tcp_stream_flush(&amp;stream);</w:t>
+      </w:r>
+    </w:p>
+    <w:p>
+      <w:r>
         <w:lastRenderedPageBreak/>
-        <w:t xml:space="preserve">Transmitting Packets </w:t>
-      </w:r>
-      <w:r>
-        <w:t xml:space="preserve">as a TCP Client </w:t>
-      </w:r>
-      <w:r>
-        <w:t>using the WICED-SDK</w:t>
+        <w:t xml:space="preserve">Reading data from the stream uses the </w:t>
+      </w:r>
+      <w:r>
+        <w:rPr>
+          <w:i/>
+        </w:rPr>
+        <w:t>wiced_tcp_stream_read()</w:t>
+      </w:r>
+      <w:r>
+        <w:t xml:space="preserve"> function. This method takes a stream and a message buffer as parameters. The function also requires you to specify the maximum number of bytes to read into the buffer and a timeout. The function returns a </w:t>
+      </w:r>
+      <w:r>
+        <w:rPr>
+          <w:i/>
+        </w:rPr>
+        <w:t>wiced_result_t</w:t>
+      </w:r>
+      <w:r>
+        <w:t xml:space="preserve"> value which can be used to ensure that reading the stream succeeded.</w:t>
+      </w:r>
+    </w:p>
+    <w:p>
+      <w:pPr>
+        <w:rPr>
+          <w:i/>
+        </w:rPr>
+      </w:pPr>
+      <w:r>
+        <w:rPr>
+          <w:i/>
+        </w:rPr>
+        <w:tab/>
+        <w:t xml:space="preserve">result = wiced_tcp_stream_read(&amp;stream, rbuffer, 11, 500); </w:t>
+      </w:r>
+    </w:p>
+    <w:p>
+      <w:r>
+        <w:t>Behind the scenes, reading and writing via streams uses uniformed sized Packets. The stream functions in the WICED SDK hide the management of each of these Packets from you so you can focus on the higher levels of your application. However, if you desire more control over the communication you can use the WICED SDK API to send and receive Packets directly.</w:t>
+      </w:r>
+    </w:p>
+    <w:p>
+      <w:pPr>
+        <w:pStyle w:val="Heading3"/>
+      </w:pPr>
+      <w:r>
+        <w:t xml:space="preserve">Transmitting </w:t>
+      </w:r>
+      <w:r>
+        <w:t xml:space="preserve">data using </w:t>
+      </w:r>
+      <w:r>
+        <w:t>Packets</w:t>
       </w:r>
     </w:p>
     <w:p>
@@ -1439,6 +1781,12 @@
           <w:i/>
         </w:rPr>
         <w:t>wiced_init</w:t>
+      </w:r>
+      <w:r>
+        <w:rPr>
+          <w:i/>
+        </w:rPr>
+        <w:t>()</w:t>
       </w:r>
       <w:r>
         <w:t xml:space="preserve"> function, on the console you will see the message “Creating Packet pools”.  The packet p</w:t>
@@ -1646,6 +1994,12 @@
         <w:t>wiced_tcp_packet_create</w:t>
       </w:r>
       <w:r>
+        <w:rPr>
+          <w:i/>
+        </w:rPr>
+        <w:t>()</w:t>
+      </w:r>
+      <w:r>
         <w:t xml:space="preserve"> which has the prototype of:</w:t>
       </w:r>
     </w:p>
@@ -1732,6 +2086,12 @@
         <w:t>wiced_tcp_connect</w:t>
       </w:r>
       <w:r>
+        <w:rPr>
+          <w:i/>
+        </w:rPr>
+        <w:t>()</w:t>
+      </w:r>
+      <w:r>
         <w:t>.</w:t>
       </w:r>
     </w:p>
@@ -1810,6 +2170,12 @@
         <w:t>wiced_packet_create_tcp</w:t>
       </w:r>
       <w:r>
+        <w:rPr>
+          <w:i/>
+        </w:rPr>
+        <w:t>()</w:t>
+      </w:r>
+      <w:r>
         <w:t xml:space="preserve"> you pass a pointer to your pointer e.g. </w:t>
       </w:r>
       <w:r>
@@ -1855,6 +2221,7 @@
         <w:rPr>
           <w:i/>
         </w:rPr>
+        <w:lastRenderedPageBreak/>
         <w:t>data</w:t>
       </w:r>
       <w:r>
@@ -1898,6 +2265,12 @@
           <w:i/>
         </w:rPr>
         <w:t>wiced_packet_create_tcp</w:t>
+      </w:r>
+      <w:r>
+        <w:rPr>
+          <w:i/>
+        </w:rPr>
+        <w:t>()</w:t>
       </w:r>
       <w:r>
         <w:t xml:space="preserve"> you pass a pointer to your pointer e.g. </w:t>
@@ -1983,7 +2356,6 @@
         </w:numPr>
       </w:pPr>
       <w:r>
-        <w:lastRenderedPageBreak/>
         <w:t xml:space="preserve">Copy your data into the packet in the correct place i.e. using </w:t>
       </w:r>
       <w:r>
@@ -1991,6 +2363,12 @@
           <w:i/>
         </w:rPr>
         <w:t>memcpy</w:t>
+      </w:r>
+      <w:r>
+        <w:rPr>
+          <w:i/>
+        </w:rPr>
+        <w:t>()</w:t>
       </w:r>
       <w:r>
         <w:t xml:space="preserve"> to copy to the data location that was provided to you.</w:t>
@@ -2005,13 +2383,19 @@
         </w:numPr>
       </w:pPr>
       <w:r>
-        <w:t xml:space="preserve">Tell the packet where the end of your data is by calling the </w:t>
+        <w:t xml:space="preserve">Tell the packet where the end of your data is by calling </w:t>
       </w:r>
       <w:r>
         <w:rPr>
           <w:i/>
         </w:rPr>
         <w:t>wiced_packet_set_data_end</w:t>
+      </w:r>
+      <w:r>
+        <w:rPr>
+          <w:i/>
+        </w:rPr>
+        <w:t>()</w:t>
       </w:r>
       <w:r>
         <w:t>.</w:t>
@@ -2044,6 +2428,12 @@
         <w:t>packet</w:t>
       </w:r>
       <w:r>
+        <w:rPr>
+          <w:i/>
+        </w:rPr>
+        <w:t>()</w:t>
+      </w:r>
+      <w:r>
         <w:t>.  This function will increment the reference count (so it will be 2 after calling th</w:t>
       </w:r>
       <w:r>
@@ -2074,6 +2464,12 @@
         <w:t>wiced_packet_delete</w:t>
       </w:r>
       <w:r>
+        <w:rPr>
+          <w:i/>
+        </w:rPr>
+        <w:t>()</w:t>
+      </w:r>
+      <w:r>
         <w:t xml:space="preserve">.  </w:t>
       </w:r>
       <w:r>
@@ -2117,11 +2513,7 @@
     </w:p>
     <w:p>
       <w:pPr>
-        <w:pStyle w:val="ListParagraph"/>
-        <w:numPr>
-          <w:ilvl w:val="0"/>
-          <w:numId w:val="21"/>
-        </w:numPr>
+        <w:pStyle w:val="CCode"/>
       </w:pPr>
       <w:r>
         <w:t>wiced_tcp_socket_t socket;</w:t>
@@ -2129,11 +2521,7 @@
     </w:p>
     <w:p>
       <w:pPr>
-        <w:pStyle w:val="ListParagraph"/>
-        <w:numPr>
-          <w:ilvl w:val="0"/>
-          <w:numId w:val="21"/>
-        </w:numPr>
+        <w:pStyle w:val="CCode"/>
       </w:pPr>
       <w:r>
         <w:t>w</w:t>
@@ -2147,11 +2535,7 @@
     </w:p>
     <w:p>
       <w:pPr>
-        <w:pStyle w:val="ListParagraph"/>
-        <w:numPr>
-          <w:ilvl w:val="0"/>
-          <w:numId w:val="21"/>
-        </w:numPr>
+        <w:pStyle w:val="CCode"/>
       </w:pPr>
       <w:r>
         <w:t>uint8_t *data;</w:t>
@@ -2159,11 +2543,7 @@
     </w:p>
     <w:p>
       <w:pPr>
-        <w:pStyle w:val="ListParagraph"/>
-        <w:numPr>
-          <w:ilvl w:val="0"/>
-          <w:numId w:val="21"/>
-        </w:numPr>
+        <w:pStyle w:val="CCode"/>
       </w:pPr>
       <w:r>
         <w:t>uint16_t availableDataSize;</w:t>
@@ -2171,11 +2551,7 @@
     </w:p>
     <w:p>
       <w:pPr>
-        <w:pStyle w:val="ListParagraph"/>
-        <w:numPr>
-          <w:ilvl w:val="0"/>
-          <w:numId w:val="21"/>
-        </w:numPr>
+        <w:pStyle w:val="CCode"/>
       </w:pPr>
       <w:r>
         <w:t xml:space="preserve">char </w:t>
@@ -2192,11 +2568,7 @@
     </w:p>
     <w:p>
       <w:pPr>
-        <w:pStyle w:val="ListParagraph"/>
-        <w:numPr>
-          <w:ilvl w:val="0"/>
-          <w:numId w:val="21"/>
-        </w:numPr>
+        <w:pStyle w:val="CCode"/>
       </w:pPr>
       <w:r>
         <w:t>uint16_t msgLen=strlen(</w:t>
@@ -2216,11 +2588,7 @@
     </w:p>
     <w:p>
       <w:pPr>
-        <w:pStyle w:val="ListParagraph"/>
-        <w:numPr>
-          <w:ilvl w:val="0"/>
-          <w:numId w:val="21"/>
-        </w:numPr>
+        <w:pStyle w:val="CCode"/>
       </w:pPr>
       <w:r>
         <w:t>wiced_tcp_create_socket(&amp;socket, WICED_STA_INTERFACE);</w:t>
@@ -2228,11 +2596,7 @@
     </w:p>
     <w:p>
       <w:pPr>
-        <w:pStyle w:val="ListParagraph"/>
-        <w:numPr>
-          <w:ilvl w:val="0"/>
-          <w:numId w:val="21"/>
-        </w:numPr>
+        <w:pStyle w:val="CCode"/>
       </w:pPr>
       <w:r>
         <w:t>wiced_tcp_bind(&amp;socket, WICED_ANY_PORT );</w:t>
@@ -2240,11 +2604,7 @@
     </w:p>
     <w:p>
       <w:pPr>
-        <w:pStyle w:val="ListParagraph"/>
-        <w:numPr>
-          <w:ilvl w:val="0"/>
-          <w:numId w:val="21"/>
-        </w:numPr>
+        <w:pStyle w:val="CCode"/>
       </w:pPr>
       <w:r>
         <w:t>wiced_tcp_connect(&amp;socket,</w:t>
@@ -2270,11 +2630,7 @@
     </w:p>
     <w:p>
       <w:pPr>
-        <w:pStyle w:val="ListParagraph"/>
-        <w:numPr>
-          <w:ilvl w:val="0"/>
-          <w:numId w:val="21"/>
-        </w:numPr>
+        <w:pStyle w:val="CCode"/>
       </w:pPr>
       <w:r>
         <w:t>wiced_packet_create_tcp(</w:t>
@@ -2318,11 +2674,7 @@
     </w:p>
     <w:p>
       <w:pPr>
-        <w:pStyle w:val="ListParagraph"/>
-        <w:numPr>
-          <w:ilvl w:val="0"/>
-          <w:numId w:val="21"/>
-        </w:numPr>
+        <w:pStyle w:val="CCode"/>
       </w:pPr>
       <w:r>
         <w:t>memcpy(</w:t>
@@ -2354,11 +2706,7 @@
     </w:p>
     <w:p>
       <w:pPr>
-        <w:pStyle w:val="ListParagraph"/>
-        <w:numPr>
-          <w:ilvl w:val="0"/>
-          <w:numId w:val="21"/>
-        </w:numPr>
+        <w:pStyle w:val="CCode"/>
       </w:pPr>
       <w:r>
         <w:t>wiced_packet_set_data_end(</w:t>
@@ -2384,11 +2732,7 @@
     </w:p>
     <w:p>
       <w:pPr>
-        <w:pStyle w:val="ListParagraph"/>
-        <w:numPr>
-          <w:ilvl w:val="0"/>
-          <w:numId w:val="21"/>
-        </w:numPr>
+        <w:pStyle w:val="CCode"/>
       </w:pPr>
       <w:r>
         <w:t>wiced_tcp_send_packet(</w:t>
@@ -2414,11 +2758,7 @@
     </w:p>
     <w:p>
       <w:pPr>
-        <w:pStyle w:val="ListParagraph"/>
-        <w:numPr>
-          <w:ilvl w:val="0"/>
-          <w:numId w:val="21"/>
-        </w:numPr>
+        <w:pStyle w:val="CCode"/>
       </w:pPr>
       <w:r>
         <w:t>wiced_packet_delete(</w:t>
@@ -2438,11 +2778,7 @@
     </w:p>
     <w:p>
       <w:pPr>
-        <w:pStyle w:val="ListParagraph"/>
-        <w:numPr>
-          <w:ilvl w:val="0"/>
-          <w:numId w:val="21"/>
-        </w:numPr>
+        <w:pStyle w:val="CCode"/>
       </w:pPr>
       <w:r>
         <w:t>wiced_socket_delete(&amp;socket);</w:t>
@@ -2498,16 +2834,32 @@
         <w:rPr>
           <w:i/>
         </w:rPr>
+        <w:lastRenderedPageBreak/>
         <w:t>availableDataSize</w:t>
       </w:r>
       <w:r>
         <w:t xml:space="preserve"> will be set to the maximum number of bytes that you can store in the packet (about 1500).  You should make sure that you don’t copy more into the packet </w:t>
       </w:r>
       <w:r>
-        <w:t xml:space="preserve">then it can hold </w:t>
-      </w:r>
-      <w:r>
-        <w:t>(I didn’t in this example to make it easier to understand).</w:t>
+        <w:t>then it can hold</w:t>
+      </w:r>
+      <w:r>
+        <w:t xml:space="preserve">. In order to keep this example simple, </w:t>
+      </w:r>
+      <w:r>
+        <w:t xml:space="preserve">I didn’t </w:t>
+      </w:r>
+      <w:r>
+        <w:t xml:space="preserve">perform this check </w:t>
+      </w:r>
+      <w:r>
+        <w:t>in th</w:t>
+      </w:r>
+      <w:r>
+        <w:t>e above code</w:t>
+      </w:r>
+      <w:r>
+        <w:t>.</w:t>
       </w:r>
     </w:p>
     <w:p>
@@ -2591,7 +2943,13 @@
         <w:t xml:space="preserve">erver </w:t>
       </w:r>
       <w:r>
-        <w:t>using the WICED-SDK</w:t>
+        <w:t>using the WICED</w:t>
+      </w:r>
+      <w:r>
+        <w:t xml:space="preserve"> </w:t>
+      </w:r>
+      <w:r>
+        <w:t>SDK</w:t>
       </w:r>
     </w:p>
     <w:p>
@@ -3201,7 +3559,22 @@
         <w:t>connection</w:t>
       </w:r>
       <w:r>
-        <w:t>, the wiced_tcp_accept call allows the server to receive the next packet.</w:t>
+        <w:t xml:space="preserve">, the </w:t>
+      </w:r>
+      <w:r>
+        <w:rPr>
+          <w:i/>
+        </w:rPr>
+        <w:t>wiced_tcp_accept</w:t>
+      </w:r>
+      <w:r>
+        <w:rPr>
+          <w:i/>
+        </w:rPr>
+        <w:t>()</w:t>
+      </w:r>
+      <w:r>
+        <w:t xml:space="preserve"> call allows the server to receive the next packet.</w:t>
       </w:r>
     </w:p>
     <w:p>
@@ -4879,8 +5252,6 @@
       <w:r>
         <w:t>Delete the socket</w:t>
       </w:r>
-      <w:bookmarkStart w:id="0" w:name="_GoBack"/>
-      <w:bookmarkEnd w:id="0"/>
     </w:p>
     <w:p>
       <w:pPr>
@@ -4910,7 +5281,110 @@
       </w:pPr>
       <w:r>
         <w:lastRenderedPageBreak/>
-        <w:t>Hint: The server needs the socket to remain open long enough for it to query the IP address of the client. Therefore, wait 100ms (100,000 microseconds) before deleting the socket.</w:t>
+        <w:t xml:space="preserve">Hint: Be sure to give any threads you create a large enough stack size (6200 should </w:t>
+      </w:r>
+      <w:r>
+        <w:t>work</w:t>
+      </w:r>
+      <w:r>
+        <w:t>).</w:t>
+      </w:r>
+    </w:p>
+    <w:p>
+      <w:pPr>
+        <w:pStyle w:val="Heading3"/>
+      </w:pPr>
+      <w:r>
+        <w:t xml:space="preserve">02 Modify </w:t>
+      </w:r>
+      <w:r>
+        <w:t xml:space="preserve">(01) </w:t>
+      </w:r>
+      <w:r>
+        <w:t>to check the return code</w:t>
+      </w:r>
+    </w:p>
+    <w:p>
+      <w:r>
+        <w:t xml:space="preserve">Remember that in the </w:t>
+      </w:r>
+      <w:r>
+        <w:t xml:space="preserve">WWEP </w:t>
+      </w:r>
+      <w:r>
+        <w:t>protocol the server returns a packet with either “A” or an</w:t>
+      </w:r>
+      <w:r>
+        <w:t>d “X” as the first character.  For this exercise, r</w:t>
+      </w:r>
+      <w:r>
+        <w:t xml:space="preserve">ead the </w:t>
+      </w:r>
+      <w:r>
+        <w:t>response</w:t>
+      </w:r>
+      <w:r>
+        <w:t xml:space="preserve"> back from the server and make sure that your </w:t>
+      </w:r>
+      <w:r>
+        <w:t>original write</w:t>
+      </w:r>
+      <w:r>
+        <w:t xml:space="preserve"> occurred properly.  Test with a legal and an illegal packet.</w:t>
+      </w:r>
+      <w:r>
+        <w:t xml:space="preserve"> </w:t>
+      </w:r>
+    </w:p>
+    <w:p>
+      <w:pPr>
+        <w:ind w:left="720"/>
+      </w:pPr>
+      <w:r>
+        <w:t xml:space="preserve">Hint: </w:t>
+      </w:r>
+      <w:r>
+        <w:t>This can be done by calling “</w:t>
+      </w:r>
+      <w:r>
+        <w:rPr>
+          <w:i/>
+        </w:rPr>
+        <w:t>wiced_tcp_</w:t>
+      </w:r>
+      <w:r>
+        <w:rPr>
+          <w:i/>
+        </w:rPr>
+        <w:t>stream_read()</w:t>
+      </w:r>
+      <w:r>
+        <w:t>”</w:t>
+      </w:r>
+    </w:p>
+    <w:p>
+      <w:pPr>
+        <w:pStyle w:val="Heading3"/>
+      </w:pPr>
+      <w:r>
+        <w:t xml:space="preserve">(Advanced) </w:t>
+      </w:r>
+      <w:r>
+        <w:t>03 Modify (01</w:t>
+      </w:r>
+      <w:r>
+        <w:t xml:space="preserve">) to use TCP </w:t>
+      </w:r>
+      <w:r>
+        <w:t>Packets (instead of streams)</w:t>
+      </w:r>
+    </w:p>
+    <w:p>
+      <w:r>
+        <w:t>For this exercise you will repeat exercise 01 to manually create your own packets instead of relying on the stream functions. Follow all of the steps from exercise 01</w:t>
+      </w:r>
+      <w:r>
+        <w:t xml:space="preserve"> to set up the exercise, initialize your network connect, and create a socket. Then, for transferring data to the server, instead of creating a stream, use the following steps:</w:t>
       </w:r>
     </w:p>
     <w:p>
@@ -4918,82 +5392,186 @@
         <w:pStyle w:val="ListParagraph"/>
         <w:numPr>
           <w:ilvl w:val="0"/>
-          <w:numId w:val="5"/>
+          <w:numId w:val="29"/>
         </w:numPr>
       </w:pPr>
       <w:r>
-        <w:t xml:space="preserve">Hint: Be sure to give any threads you create a large enough stack size (6200 should </w:t>
-      </w:r>
-      <w:r>
-        <w:t>work</w:t>
-      </w:r>
-      <w:r>
-        <w:t>).</w:t>
-      </w:r>
+        <w:t>Create a Packet with 7 bytes:</w:t>
+      </w:r>
+    </w:p>
+    <w:p>
+      <w:pPr>
+        <w:pStyle w:val="ListParagraph"/>
+        <w:numPr>
+          <w:ilvl w:val="1"/>
+          <w:numId w:val="29"/>
+        </w:numPr>
+      </w:pPr>
+      <w:r>
+        <w:t>‘W’ (the write command)</w:t>
+      </w:r>
+    </w:p>
+    <w:p>
+      <w:pPr>
+        <w:pStyle w:val="ListParagraph"/>
+        <w:numPr>
+          <w:ilvl w:val="1"/>
+          <w:numId w:val="29"/>
+        </w:numPr>
+      </w:pPr>
+      <w:r>
+        <w:t>4-bytes of the hex encoded ASCII characters for your device ID</w:t>
+      </w:r>
+    </w:p>
+    <w:p>
+      <w:pPr>
+        <w:pStyle w:val="ListParagraph"/>
+        <w:numPr>
+          <w:ilvl w:val="1"/>
+          <w:numId w:val="29"/>
+        </w:numPr>
+      </w:pPr>
+      <w:r>
+        <w:t>‘05’ – the two ASCII characters representing the register number of the LED characteristic</w:t>
+      </w:r>
+    </w:p>
+    <w:p>
+      <w:pPr>
+        <w:pStyle w:val="ListParagraph"/>
+        <w:numPr>
+          <w:ilvl w:val="1"/>
+          <w:numId w:val="29"/>
+        </w:numPr>
+      </w:pPr>
+      <w:r>
+        <w:t>‘0000’ or ‘0001’ – the 4 ASCII characters representing “OFF” and “ON”</w:t>
+      </w:r>
+    </w:p>
+    <w:p>
+      <w:pPr>
+        <w:pStyle w:val="ListParagraph"/>
+        <w:numPr>
+          <w:ilvl w:val="1"/>
+          <w:numId w:val="29"/>
+        </w:numPr>
+      </w:pPr>
+      <w:r>
+        <w:t xml:space="preserve">Hint: use the </w:t>
+      </w:r>
+      <w:r>
+        <w:rPr>
+          <w:i/>
+        </w:rPr>
+        <w:t>sprint()</w:t>
+      </w:r>
+      <w:r>
+        <w:t xml:space="preserve"> function to format the message</w:t>
+      </w:r>
+    </w:p>
+    <w:p>
+      <w:pPr>
+        <w:pStyle w:val="ListParagraph"/>
+        <w:numPr>
+          <w:ilvl w:val="0"/>
+          <w:numId w:val="29"/>
+        </w:numPr>
+      </w:pPr>
+      <w:r>
+        <w:t>Send the Packet to the Socket</w:t>
+      </w:r>
+    </w:p>
+    <w:p>
+      <w:pPr>
+        <w:pStyle w:val="ListParagraph"/>
+        <w:numPr>
+          <w:ilvl w:val="0"/>
+          <w:numId w:val="29"/>
+        </w:numPr>
+      </w:pPr>
+      <w:r>
+        <w:t>Delete the Packet</w:t>
+      </w:r>
+    </w:p>
+    <w:p>
+      <w:pPr>
+        <w:pStyle w:val="ListParagraph"/>
+        <w:numPr>
+          <w:ilvl w:val="0"/>
+          <w:numId w:val="29"/>
+        </w:numPr>
+      </w:pPr>
+      <w:r>
+        <w:t>Delete the Socket</w:t>
+      </w:r>
+    </w:p>
+    <w:p>
+      <w:pPr>
+        <w:pStyle w:val="ListParagraph"/>
+        <w:numPr>
+          <w:ilvl w:val="0"/>
+          <w:numId w:val="29"/>
+        </w:numPr>
+      </w:pPr>
+      <w:r>
+        <w:t>Go look at the console of the class WWEP server and make sure that your transactions happened.</w:t>
+      </w:r>
+      <w:bookmarkStart w:id="0" w:name="_GoBack"/>
+      <w:bookmarkEnd w:id="0"/>
     </w:p>
     <w:p>
       <w:pPr>
         <w:pStyle w:val="Heading3"/>
       </w:pPr>
       <w:r>
-        <w:t xml:space="preserve">02 Modify </w:t>
-      </w:r>
-      <w:r>
-        <w:t xml:space="preserve">(01) </w:t>
-      </w:r>
-      <w:r>
-        <w:t>to check the return code</w:t>
-      </w:r>
-    </w:p>
-    <w:p>
-      <w:r>
-        <w:t xml:space="preserve">Remember that in the </w:t>
+        <w:t xml:space="preserve"> </w:t>
+      </w:r>
+      <w:r>
+        <w:t xml:space="preserve">(Advanced) </w:t>
+      </w:r>
+      <w:r>
+        <w:t>0</w:t>
+      </w:r>
+      <w:r>
+        <w:t>4</w:t>
+      </w:r>
+      <w:r>
+        <w:t xml:space="preserve"> Implement the server side of the insecure </w:t>
       </w:r>
       <w:r>
         <w:t xml:space="preserve">WWEP </w:t>
       </w:r>
       <w:r>
-        <w:t>protocol the server returns a packet with either “A” or an</w:t>
-      </w:r>
-      <w:r>
-        <w:t>d “X” as the first character.  For this exercise, r</w:t>
-      </w:r>
-      <w:r>
-        <w:t xml:space="preserve">ead the packet back from the server and make sure that your </w:t>
-      </w:r>
-      <w:r>
-        <w:t>original write</w:t>
-      </w:r>
-      <w:r>
-        <w:t xml:space="preserve"> occurred properly.  Test with a legal and an illegal packet.</w:t>
+        <w:t>protocol</w:t>
+      </w:r>
+      <w:r>
+        <w:t xml:space="preserve"> that can handle one connection at a time (using </w:t>
+      </w:r>
+      <w:r>
+        <w:t>TCP</w:t>
       </w:r>
       <w:r>
         <w:t xml:space="preserve"> </w:t>
       </w:r>
-    </w:p>
-    <w:p>
-      <w:pPr>
-        <w:ind w:left="720"/>
-      </w:pPr>
-      <w:r>
-        <w:t xml:space="preserve">Hint: </w:t>
-      </w:r>
-      <w:r>
-        <w:t xml:space="preserve">This can be done by calling “wiced_tcp_receive” after you have written to the socket.  If the server writes back (within a timeout) then you can “wiced_packet_get” and find out what the server </w:t>
-      </w:r>
-      <w:r>
-        <w:t>sent</w:t>
-      </w:r>
-      <w:r>
-        <w:t>.</w:t>
-      </w:r>
-    </w:p>
-    <w:p>
-      <w:pPr>
-        <w:ind w:left="720"/>
-      </w:pPr>
-      <w:r>
-        <w:t>Hint: The delay from (01) is no longer needed since the socket will remain open until the client reads the response from the server.</w:t>
+      <w:r>
+        <w:t>packet reads)</w:t>
+      </w:r>
+    </w:p>
+    <w:p>
+      <w:r>
+        <w:t>Hint: Look at the documentation in the TCP server comms section of the API guide.</w:t>
+      </w:r>
+    </w:p>
+    <w:p>
+      <w:r>
+        <w:t>Hint: use a linked list for the database so that it will start out with no entries and will then grow as data is stored.</w:t>
+      </w:r>
+    </w:p>
+    <w:p>
+      <w:r>
+        <w:t xml:space="preserve">Hint: The WICED library has a linked list utility that can be found </w:t>
+      </w:r>
+      <w:r>
+        <w:t>in the libraries/utilities directory.  You can simply include it using #include “linked_list.h” which also provide the API documentation.</w:t>
       </w:r>
     </w:p>
     <w:p>
@@ -5001,104 +5579,7 @@
         <w:pStyle w:val="Heading3"/>
       </w:pPr>
       <w:r>
-        <w:t xml:space="preserve">(Advanced) </w:t>
-      </w:r>
-      <w:r>
-        <w:t>03 Modify (02) to use TCP stream sockets</w:t>
-      </w:r>
-    </w:p>
-    <w:p>
-      <w:r>
-        <w:t xml:space="preserve">The WICED API contains functions that simplify TCP communication by allowing you to treat data as a “stream” rather than as individual packets. The “packetization” is handled for you automatically. See the API documentation under “Components </w:t>
-      </w:r>
-      <w:r>
-        <w:sym w:font="Wingdings" w:char="F0E0"/>
-      </w:r>
-      <w:r>
-        <w:t xml:space="preserve"> I</w:t>
-      </w:r>
-      <w:r>
-        <w:t xml:space="preserve">P Communication </w:t>
-      </w:r>
-      <w:r>
-        <w:sym w:font="Wingdings" w:char="F0E0"/>
-      </w:r>
-      <w:r>
-        <w:t xml:space="preserve"> TCP </w:t>
-      </w:r>
-      <w:r>
-        <w:sym w:font="Wingdings" w:char="F0E0"/>
-      </w:r>
-      <w:r>
-        <w:t xml:space="preserve"> TCP stream comms” for a list of the APIs.</w:t>
-      </w:r>
-    </w:p>
-    <w:p>
-      <w:r>
-        <w:t xml:space="preserve">Hint: </w:t>
-      </w:r>
-      <w:r>
-        <w:t>Make sure you flush the stream each time you send data so that it is sent right away rather than waiting for a packet to fill up. Otherwise, you have no control over when packets are sent.</w:t>
-      </w:r>
-    </w:p>
-    <w:p>
-      <w:pPr>
-        <w:pStyle w:val="Heading3"/>
-      </w:pPr>
-      <w:r>
-        <w:t xml:space="preserve">(Advanced) </w:t>
-      </w:r>
-      <w:r>
-        <w:t>0</w:t>
-      </w:r>
-      <w:r>
-        <w:t>4</w:t>
-      </w:r>
-      <w:r>
-        <w:t xml:space="preserve"> Implement the server side of the insecure </w:t>
-      </w:r>
-      <w:r>
-        <w:t xml:space="preserve">WWEP </w:t>
-      </w:r>
-      <w:r>
-        <w:t>protocol</w:t>
-      </w:r>
-      <w:r>
-        <w:t xml:space="preserve"> that can handle one connection at a time (using </w:t>
-      </w:r>
-      <w:r>
-        <w:t>TCP</w:t>
-      </w:r>
-      <w:r>
-        <w:t xml:space="preserve"> </w:t>
-      </w:r>
-      <w:r>
-        <w:t>packet reads)</w:t>
-      </w:r>
-    </w:p>
-    <w:p>
-      <w:r>
-        <w:t>Hint: Look at the documentation in the TCP server comms section of the API guide.</w:t>
-      </w:r>
-    </w:p>
-    <w:p>
-      <w:r>
-        <w:t>Hint: use a linked list for the database so that it will start out with no entries and will then grow as data is stored.</w:t>
-      </w:r>
-    </w:p>
-    <w:p>
-      <w:r>
-        <w:t xml:space="preserve">Hint: The WICED library has a linked list utility that can be found </w:t>
-      </w:r>
-      <w:r>
-        <w:t>in the libraries/utilities directory.  You can simply include it using #include “linked_list.h” which also provide the API documentation.</w:t>
-      </w:r>
-    </w:p>
-    <w:p>
-      <w:pPr>
-        <w:pStyle w:val="Heading3"/>
-      </w:pPr>
-      <w:r>
+        <w:lastRenderedPageBreak/>
         <w:t>(Advanced) 05</w:t>
       </w:r>
       <w:r>
@@ -5192,7 +5673,6 @@
         <w:ind w:left="720"/>
       </w:pPr>
       <w:r>
-        <w:lastRenderedPageBreak/>
         <w:t xml:space="preserve">                  </w:t>
       </w:r>
       <w:r>
@@ -5428,7 +5908,7 @@
                 <w:bCs/>
                 <w:noProof/>
               </w:rPr>
-              <w:t>16</w:t>
+              <w:t>15</w:t>
             </w:r>
             <w:r>
               <w:rPr>
@@ -5467,7 +5947,7 @@
                 <w:bCs/>
                 <w:noProof/>
               </w:rPr>
-              <w:t>16</w:t>
+              <w:t>17</w:t>
             </w:r>
             <w:r>
               <w:rPr>
@@ -7748,6 +8228,92 @@
     </w:lvl>
   </w:abstractNum>
   <w:abstractNum w:abstractNumId="22" w15:restartNumberingAfterBreak="0">
+    <w:nsid w:val="49212B08"/>
+    <w:multiLevelType w:val="hybridMultilevel"/>
+    <w:tmpl w:val="130882A2"/>
+    <w:lvl w:ilvl="0" w:tplc="0409000F">
+      <w:start w:val="1"/>
+      <w:numFmt w:val="decimal"/>
+      <w:lvlText w:val="%1."/>
+      <w:lvlJc w:val="left"/>
+      <w:pPr>
+        <w:ind w:left="720" w:hanging="360"/>
+      </w:pPr>
+    </w:lvl>
+    <w:lvl w:ilvl="1" w:tplc="04090019">
+      <w:start w:val="1"/>
+      <w:numFmt w:val="lowerLetter"/>
+      <w:lvlText w:val="%2."/>
+      <w:lvlJc w:val="left"/>
+      <w:pPr>
+        <w:ind w:left="1440" w:hanging="360"/>
+      </w:pPr>
+    </w:lvl>
+    <w:lvl w:ilvl="2" w:tplc="0409001B" w:tentative="1">
+      <w:start w:val="1"/>
+      <w:numFmt w:val="lowerRoman"/>
+      <w:lvlText w:val="%3."/>
+      <w:lvlJc w:val="right"/>
+      <w:pPr>
+        <w:ind w:left="2160" w:hanging="180"/>
+      </w:pPr>
+    </w:lvl>
+    <w:lvl w:ilvl="3" w:tplc="0409000F" w:tentative="1">
+      <w:start w:val="1"/>
+      <w:numFmt w:val="decimal"/>
+      <w:lvlText w:val="%4."/>
+      <w:lvlJc w:val="left"/>
+      <w:pPr>
+        <w:ind w:left="2880" w:hanging="360"/>
+      </w:pPr>
+    </w:lvl>
+    <w:lvl w:ilvl="4" w:tplc="04090019" w:tentative="1">
+      <w:start w:val="1"/>
+      <w:numFmt w:val="lowerLetter"/>
+      <w:lvlText w:val="%5."/>
+      <w:lvlJc w:val="left"/>
+      <w:pPr>
+        <w:ind w:left="3600" w:hanging="360"/>
+      </w:pPr>
+    </w:lvl>
+    <w:lvl w:ilvl="5" w:tplc="0409001B" w:tentative="1">
+      <w:start w:val="1"/>
+      <w:numFmt w:val="lowerRoman"/>
+      <w:lvlText w:val="%6."/>
+      <w:lvlJc w:val="right"/>
+      <w:pPr>
+        <w:ind w:left="4320" w:hanging="180"/>
+      </w:pPr>
+    </w:lvl>
+    <w:lvl w:ilvl="6" w:tplc="0409000F" w:tentative="1">
+      <w:start w:val="1"/>
+      <w:numFmt w:val="decimal"/>
+      <w:lvlText w:val="%7."/>
+      <w:lvlJc w:val="left"/>
+      <w:pPr>
+        <w:ind w:left="5040" w:hanging="360"/>
+      </w:pPr>
+    </w:lvl>
+    <w:lvl w:ilvl="7" w:tplc="04090019" w:tentative="1">
+      <w:start w:val="1"/>
+      <w:numFmt w:val="lowerLetter"/>
+      <w:lvlText w:val="%8."/>
+      <w:lvlJc w:val="left"/>
+      <w:pPr>
+        <w:ind w:left="5760" w:hanging="360"/>
+      </w:pPr>
+    </w:lvl>
+    <w:lvl w:ilvl="8" w:tplc="0409001B" w:tentative="1">
+      <w:start w:val="1"/>
+      <w:numFmt w:val="lowerRoman"/>
+      <w:lvlText w:val="%9."/>
+      <w:lvlJc w:val="right"/>
+      <w:pPr>
+        <w:ind w:left="6480" w:hanging="180"/>
+      </w:pPr>
+    </w:lvl>
+  </w:abstractNum>
+  <w:abstractNum w:abstractNumId="23" w15:restartNumberingAfterBreak="0">
     <w:nsid w:val="4AFA24EA"/>
     <w:multiLevelType w:val="hybridMultilevel"/>
     <w:tmpl w:val="1D42BB24"/>
@@ -7836,7 +8402,7 @@
       </w:pPr>
     </w:lvl>
   </w:abstractNum>
-  <w:abstractNum w:abstractNumId="23" w15:restartNumberingAfterBreak="0">
+  <w:abstractNum w:abstractNumId="24" w15:restartNumberingAfterBreak="0">
     <w:nsid w:val="576340AD"/>
     <w:multiLevelType w:val="hybridMultilevel"/>
     <w:tmpl w:val="0D18BAD6"/>
@@ -7934,7 +8500,7 @@
       </w:pPr>
     </w:lvl>
   </w:abstractNum>
-  <w:abstractNum w:abstractNumId="24" w15:restartNumberingAfterBreak="0">
+  <w:abstractNum w:abstractNumId="25" w15:restartNumberingAfterBreak="0">
     <w:nsid w:val="605F5E0D"/>
     <w:multiLevelType w:val="hybridMultilevel"/>
     <w:tmpl w:val="FA342180"/>
@@ -8023,7 +8589,7 @@
       </w:pPr>
     </w:lvl>
   </w:abstractNum>
-  <w:abstractNum w:abstractNumId="25" w15:restartNumberingAfterBreak="0">
+  <w:abstractNum w:abstractNumId="26" w15:restartNumberingAfterBreak="0">
     <w:nsid w:val="62104F29"/>
     <w:multiLevelType w:val="hybridMultilevel"/>
     <w:tmpl w:val="33E8AFFC"/>
@@ -8136,7 +8702,7 @@
       </w:rPr>
     </w:lvl>
   </w:abstractNum>
-  <w:abstractNum w:abstractNumId="26" w15:restartNumberingAfterBreak="0">
+  <w:abstractNum w:abstractNumId="27" w15:restartNumberingAfterBreak="0">
     <w:nsid w:val="623C73FE"/>
     <w:multiLevelType w:val="hybridMultilevel"/>
     <w:tmpl w:val="3C3E7090"/>
@@ -8249,7 +8815,7 @@
       </w:rPr>
     </w:lvl>
   </w:abstractNum>
-  <w:abstractNum w:abstractNumId="27" w15:restartNumberingAfterBreak="0">
+  <w:abstractNum w:abstractNumId="28" w15:restartNumberingAfterBreak="0">
     <w:nsid w:val="7F436ED8"/>
     <w:multiLevelType w:val="hybridMultilevel"/>
     <w:tmpl w:val="415E3262"/>
@@ -8372,13 +8938,13 @@
     <w:abstractNumId w:val="14"/>
   </w:num>
   <w:num w:numId="4">
-    <w:abstractNumId w:val="26"/>
+    <w:abstractNumId w:val="27"/>
   </w:num>
   <w:num w:numId="5">
     <w:abstractNumId w:val="7"/>
   </w:num>
   <w:num w:numId="6">
-    <w:abstractNumId w:val="25"/>
+    <w:abstractNumId w:val="26"/>
   </w:num>
   <w:num w:numId="7">
     <w:abstractNumId w:val="0"/>
@@ -8387,13 +8953,13 @@
     <w:abstractNumId w:val="13"/>
   </w:num>
   <w:num w:numId="9">
-    <w:abstractNumId w:val="27"/>
+    <w:abstractNumId w:val="28"/>
   </w:num>
   <w:num w:numId="10">
     <w:abstractNumId w:val="9"/>
   </w:num>
   <w:num w:numId="11">
-    <w:abstractNumId w:val="22"/>
+    <w:abstractNumId w:val="23"/>
   </w:num>
   <w:num w:numId="12">
     <w:abstractNumId w:val="20"/>
@@ -8402,7 +8968,7 @@
     <w:abstractNumId w:val="5"/>
   </w:num>
   <w:num w:numId="14">
-    <w:abstractNumId w:val="23"/>
+    <w:abstractNumId w:val="24"/>
   </w:num>
   <w:num w:numId="15">
     <w:abstractNumId w:val="18"/>
@@ -8420,7 +8986,7 @@
     <w:abstractNumId w:val="11"/>
   </w:num>
   <w:num w:numId="20">
-    <w:abstractNumId w:val="24"/>
+    <w:abstractNumId w:val="25"/>
   </w:num>
   <w:num w:numId="21">
     <w:abstractNumId w:val="1"/>
@@ -8445,6 +9011,9 @@
   </w:num>
   <w:num w:numId="28">
     <w:abstractNumId w:val="19"/>
+  </w:num>
+  <w:num w:numId="29">
+    <w:abstractNumId w:val="22"/>
   </w:num>
   <w:numIdMacAtCleanup w:val="17"/>
 </w:numbering>
@@ -8834,7 +9403,7 @@
   <w:style w:type="paragraph" w:default="1" w:styleId="Normal">
     <w:name w:val="Normal"/>
     <w:qFormat/>
-    <w:rsid w:val="00633B34"/>
+    <w:rsid w:val="00EB5014"/>
   </w:style>
   <w:style w:type="paragraph" w:styleId="Heading1">
     <w:name w:val="heading 1"/>
@@ -8954,7 +9523,7 @@
     <w:uiPriority w:val="1"/>
     <w:semiHidden/>
     <w:unhideWhenUsed/>
-    <w:rsid w:val="00633B34"/>
+    <w:rsid w:val="00EB5014"/>
   </w:style>
   <w:style w:type="table" w:default="1" w:styleId="TableNormal">
     <w:name w:val="Normal Table"/>
@@ -8976,7 +9545,7 @@
     <w:uiPriority w:val="99"/>
     <w:semiHidden/>
     <w:unhideWhenUsed/>
-    <w:rsid w:val="00633B34"/>
+    <w:rsid w:val="00EB5014"/>
   </w:style>
   <w:style w:type="paragraph" w:styleId="ListParagraph">
     <w:name w:val="List Paragraph"/>
@@ -9763,7 +10332,7 @@
 </file>
 
 <file path=customXml/itemProps1.xml><?xml version="1.0" encoding="utf-8"?>
-<ds:datastoreItem xmlns:ds="http://schemas.openxmlformats.org/officeDocument/2006/customXml" ds:itemID="{3F820652-9CE5-45B7-B548-970923224EAF}">
+<ds:datastoreItem xmlns:ds="http://schemas.openxmlformats.org/officeDocument/2006/customXml" ds:itemID="{235DC094-EF84-437D-8B9A-EFE4BCD543E1}">
   <ds:schemaRefs>
     <ds:schemaRef ds:uri="http://schemas.openxmlformats.org/officeDocument/2006/bibliography"/>
   </ds:schemaRefs>

</xml_diff>

<commit_message>
minor updates and add response isnsructions to exercise 3
</commit_message>
<xml_diff>
--- a/labmanual/WW101-06-Sockets-TLS.docx
+++ b/labmanual/WW101-06-Sockets-TLS.docx
@@ -6,6 +6,8 @@
       <w:pPr>
         <w:pStyle w:val="Heading1"/>
       </w:pPr>
+      <w:bookmarkStart w:id="0" w:name="_GoBack"/>
+      <w:bookmarkEnd w:id="0"/>
       <w:r>
         <w:t xml:space="preserve">Chapter </w:t>
       </w:r>
@@ -308,17 +310,33 @@
       <w:r>
         <w:t>WICED easily supports TCP sockets (</w:t>
       </w:r>
-      <w:r>
-        <w:rPr>
-          <w:i/>
-        </w:rPr>
-        <w:t>wiced_tcp_create_socket</w:t>
-      </w:r>
-      <w:r>
-        <w:rPr>
-          <w:i/>
-        </w:rPr>
-        <w:t>()</w:t>
+      <w:proofErr w:type="spellStart"/>
+      <w:r>
+        <w:rPr>
+          <w:i/>
+        </w:rPr>
+        <w:t>wiced_tcp_create_</w:t>
+      </w:r>
+      <w:proofErr w:type="gramStart"/>
+      <w:r>
+        <w:rPr>
+          <w:i/>
+        </w:rPr>
+        <w:t>socket</w:t>
+      </w:r>
+      <w:proofErr w:type="spellEnd"/>
+      <w:r>
+        <w:rPr>
+          <w:i/>
+        </w:rPr>
+        <w:t>(</w:t>
+      </w:r>
+      <w:proofErr w:type="gramEnd"/>
+      <w:r>
+        <w:rPr>
+          <w:i/>
+        </w:rPr>
+        <w:t>)</w:t>
       </w:r>
       <w:r>
         <w:t>) and you c</w:t>
@@ -366,7 +384,10 @@
         <w:t xml:space="preserve">WICED </w:t>
       </w:r>
       <w:r>
-        <w:t>Academy Example Protocol (</w:t>
+        <w:t>Wi-Fi</w:t>
+      </w:r>
+      <w:r>
+        <w:t xml:space="preserve"> Example Protocol (</w:t>
       </w:r>
       <w:r>
         <w:t>WWEP</w:t>
@@ -459,13 +480,27 @@
     </w:p>
     <w:p>
       <w:r>
-        <w:t>The client can send “R” and “W” commands.  The server responds with “A” (and the data echo’d) or “X” (with nothing else)</w:t>
+        <w:t xml:space="preserve">The client can send “R” and “W” commands.  The server responds with “A” (and the data </w:t>
+      </w:r>
+      <w:proofErr w:type="spellStart"/>
+      <w:r>
+        <w:t>echo’d</w:t>
+      </w:r>
+      <w:proofErr w:type="spellEnd"/>
+      <w:r>
+        <w:t>) or “X” (with nothing else)</w:t>
       </w:r>
       <w:r>
         <w:t>.</w:t>
       </w:r>
       <w:r>
-        <w:t xml:space="preserve"> The server contains a database that will store values that are written to it (when a client uses the “W” command) and will send back requested values (when a client uses the “R” command). The server keeps track of a separate 256 register set for each device ID. For example, the register with address 0x0F for a device with ID 0x1234 is not the same as register 0x0F for a device with ID 0xABCD.</w:t>
+        <w:t xml:space="preserve"> The server contains a database that will store values that are written to it (when a client uses the “W” command) and will send back requested values (when a client uses the “R” command). The server keeps track of a separate 256 register set for each device ID. For example, the register with address 0x0F for a device with ID 0x1234 is not the same as register </w:t>
+      </w:r>
+      <w:r>
+        <w:t xml:space="preserve">with address </w:t>
+      </w:r>
+      <w:r>
+        <w:t>0x0F for a device with ID 0xABCD.</w:t>
       </w:r>
     </w:p>
     <w:p>
@@ -544,7 +579,10 @@
         </w:numPr>
       </w:pPr>
       <w:r>
-        <w:t>“W0x234” is an illegal packet and the server would respond with “X”</w:t>
+        <w:t>“W01</w:t>
+      </w:r>
+      <w:r>
+        <w:t>234” is an illegal packet and the server would respond with “X”</w:t>
       </w:r>
       <w:r>
         <w:t>.</w:t>
@@ -694,9 +732,23 @@
     </w:p>
     <w:p>
       <w:pPr>
+        <w:rPr>
+          <w:rFonts w:ascii="Cambria" w:eastAsia="Times New Roman" w:hAnsi="Cambria"/>
+          <w:b/>
+          <w:bCs/>
+          <w:color w:val="4F81BD"/>
+        </w:rPr>
+      </w:pPr>
+      <w:r>
+        <w:br w:type="page"/>
+      </w:r>
+    </w:p>
+    <w:p>
+      <w:pPr>
         <w:pStyle w:val="Heading3"/>
       </w:pPr>
       <w:r>
+        <w:lastRenderedPageBreak/>
         <w:t>WICED-SDK TCP Server &amp; Client using Sockets</w:t>
       </w:r>
     </w:p>
@@ -728,7 +780,6 @@
         <w:rPr>
           <w:noProof/>
         </w:rPr>
-        <w:lastRenderedPageBreak/>
         <w:drawing>
           <wp:inline distT="0" distB="0" distL="0" distR="0" wp14:anchorId="349D6927" wp14:editId="15D7DB81">
             <wp:extent cx="5943600" cy="2809875"/>
@@ -784,10 +835,28 @@
         </w:numPr>
       </w:pPr>
       <w:r>
-        <w:t xml:space="preserve">Your firmware application (the box labeled Application).  This is the firmware that </w:t>
+        <w:t>Your firmware application</w:t>
+      </w:r>
+      <w:r>
+        <w:t>s</w:t>
+      </w:r>
+      <w:r>
+        <w:t xml:space="preserve"> (the box</w:t>
+      </w:r>
+      <w:r>
+        <w:t>es</w:t>
+      </w:r>
+      <w:r>
+        <w:t xml:space="preserve"> labeled Application).  This is the firmware that </w:t>
       </w:r>
       <w:r>
         <w:t>you write to control the system using the WICED-SDK.</w:t>
+      </w:r>
+      <w:r>
+        <w:t xml:space="preserve"> There</w:t>
+      </w:r>
+      <w:r>
+        <w:t xml:space="preserve"> is firmware for both the server and client.</w:t>
       </w:r>
     </w:p>
     <w:p>
@@ -884,12 +953,14 @@
       <w:r>
         <w:t xml:space="preserve"> is a structure of type </w:t>
       </w:r>
+      <w:proofErr w:type="spellStart"/>
       <w:r>
         <w:rPr>
           <w:i/>
         </w:rPr>
         <w:t>wiced_tcp_socket_t</w:t>
       </w:r>
+      <w:proofErr w:type="spellEnd"/>
       <w:r>
         <w:t>)</w:t>
       </w:r>
@@ -904,12 +975,28 @@
           <w:i/>
         </w:rPr>
       </w:pPr>
-      <w:r>
-        <w:rPr>
-          <w:i/>
-        </w:rPr>
-        <w:t>wiced_tcp_create_socket(</w:t>
-      </w:r>
+      <w:proofErr w:type="spellStart"/>
+      <w:r>
+        <w:rPr>
+          <w:i/>
+        </w:rPr>
+        <w:t>wiced_tcp_create_</w:t>
+      </w:r>
+      <w:proofErr w:type="gramStart"/>
+      <w:r>
+        <w:rPr>
+          <w:i/>
+        </w:rPr>
+        <w:t>socket</w:t>
+      </w:r>
+      <w:proofErr w:type="spellEnd"/>
+      <w:r>
+        <w:rPr>
+          <w:i/>
+        </w:rPr>
+        <w:t>(</w:t>
+      </w:r>
+      <w:proofErr w:type="gramEnd"/>
       <w:r>
         <w:rPr>
           <w:i/>
@@ -987,12 +1074,28 @@
           <w:i/>
         </w:rPr>
       </w:pPr>
-      <w:r>
-        <w:rPr>
-          <w:i/>
-        </w:rPr>
-        <w:t>wiced_listen(</w:t>
-      </w:r>
+      <w:proofErr w:type="spellStart"/>
+      <w:r>
+        <w:rPr>
+          <w:i/>
+        </w:rPr>
+        <w:t>wiced_</w:t>
+      </w:r>
+      <w:proofErr w:type="gramStart"/>
+      <w:r>
+        <w:rPr>
+          <w:i/>
+        </w:rPr>
+        <w:t>listen</w:t>
+      </w:r>
+      <w:proofErr w:type="spellEnd"/>
+      <w:r>
+        <w:rPr>
+          <w:i/>
+        </w:rPr>
+        <w:t>(</w:t>
+      </w:r>
+      <w:proofErr w:type="gramEnd"/>
       <w:r>
         <w:rPr>
           <w:i/>
@@ -1070,12 +1173,28 @@
           <w:i/>
         </w:rPr>
       </w:pPr>
-      <w:r>
-        <w:rPr>
-          <w:i/>
-        </w:rPr>
-        <w:t>wiced_tcp_accept(</w:t>
-      </w:r>
+      <w:proofErr w:type="spellStart"/>
+      <w:r>
+        <w:rPr>
+          <w:i/>
+        </w:rPr>
+        <w:t>wiced_tcp_</w:t>
+      </w:r>
+      <w:proofErr w:type="gramStart"/>
+      <w:r>
+        <w:rPr>
+          <w:i/>
+        </w:rPr>
+        <w:t>accept</w:t>
+      </w:r>
+      <w:proofErr w:type="spellEnd"/>
+      <w:r>
+        <w:rPr>
+          <w:i/>
+        </w:rPr>
+        <w:t>(</w:t>
+      </w:r>
+      <w:proofErr w:type="gramEnd"/>
       <w:r>
         <w:rPr>
           <w:i/>
@@ -1103,6 +1222,7 @@
     </w:p>
     <w:p>
       <w:r>
+        <w:lastRenderedPageBreak/>
         <w:t xml:space="preserve">To setup the TCP </w:t>
       </w:r>
       <w:r>
@@ -1140,12 +1260,28 @@
           <w:i/>
         </w:rPr>
       </w:pPr>
-      <w:r>
-        <w:rPr>
-          <w:i/>
-        </w:rPr>
-        <w:t>wiced_tcp_create_socket(</w:t>
-      </w:r>
+      <w:proofErr w:type="spellStart"/>
+      <w:r>
+        <w:rPr>
+          <w:i/>
+        </w:rPr>
+        <w:t>wiced_tcp_create_</w:t>
+      </w:r>
+      <w:proofErr w:type="gramStart"/>
+      <w:r>
+        <w:rPr>
+          <w:i/>
+        </w:rPr>
+        <w:t>socket</w:t>
+      </w:r>
+      <w:proofErr w:type="spellEnd"/>
+      <w:r>
+        <w:rPr>
+          <w:i/>
+        </w:rPr>
+        <w:t>(</w:t>
+      </w:r>
+      <w:proofErr w:type="gramEnd"/>
       <w:r>
         <w:rPr>
           <w:i/>
@@ -1204,7 +1340,6 @@
         </w:numPr>
       </w:pPr>
       <w:r>
-        <w:lastRenderedPageBreak/>
         <w:t>“</w:t>
       </w:r>
       <w:r>
@@ -1236,12 +1371,28 @@
           <w:i/>
         </w:rPr>
       </w:pPr>
-      <w:r>
-        <w:rPr>
-          <w:i/>
-        </w:rPr>
-        <w:t>wiced_tcp_bind(</w:t>
-      </w:r>
+      <w:proofErr w:type="spellStart"/>
+      <w:r>
+        <w:rPr>
+          <w:i/>
+        </w:rPr>
+        <w:t>wiced_tcp_</w:t>
+      </w:r>
+      <w:proofErr w:type="gramStart"/>
+      <w:r>
+        <w:rPr>
+          <w:i/>
+        </w:rPr>
+        <w:t>bind</w:t>
+      </w:r>
+      <w:proofErr w:type="spellEnd"/>
+      <w:r>
+        <w:rPr>
+          <w:i/>
+        </w:rPr>
+        <w:t>(</w:t>
+      </w:r>
+      <w:proofErr w:type="gramEnd"/>
       <w:r>
         <w:rPr>
           <w:i/>
@@ -1339,18 +1490,21 @@
       <w:r>
         <w:t xml:space="preserve">of type </w:t>
       </w:r>
+      <w:proofErr w:type="spellStart"/>
       <w:r>
         <w:rPr>
           <w:i/>
         </w:rPr>
         <w:t>wiced_ip_address_t</w:t>
       </w:r>
+      <w:proofErr w:type="spellEnd"/>
       <w:r>
         <w:t>.</w:t>
       </w:r>
       <w:r>
         <w:t xml:space="preserve"> Let’s assume you have defined a structure of that type called </w:t>
       </w:r>
+      <w:proofErr w:type="spellStart"/>
       <w:r>
         <w:rPr>
           <w:i/>
@@ -1369,6 +1523,7 @@
         </w:rPr>
         <w:t>verAddress</w:t>
       </w:r>
+      <w:proofErr w:type="spellEnd"/>
       <w:r>
         <w:t>.</w:t>
       </w:r>
@@ -1428,7 +1583,35 @@
         <w:rPr>
           <w:i/>
         </w:rPr>
-        <w:t>SET_IPV4_ADDRESS( serverAddress, MAKE_IPV4_ADDRESS( 198,</w:t>
+        <w:t>SET_IPV4_</w:t>
+      </w:r>
+      <w:proofErr w:type="gramStart"/>
+      <w:r>
+        <w:rPr>
+          <w:i/>
+        </w:rPr>
+        <w:t>ADDRESS(</w:t>
+      </w:r>
+      <w:proofErr w:type="gramEnd"/>
+      <w:r>
+        <w:rPr>
+          <w:i/>
+        </w:rPr>
+        <w:t xml:space="preserve"> </w:t>
+      </w:r>
+      <w:proofErr w:type="spellStart"/>
+      <w:r>
+        <w:rPr>
+          <w:i/>
+        </w:rPr>
+        <w:t>serverAddress</w:t>
+      </w:r>
+      <w:proofErr w:type="spellEnd"/>
+      <w:r>
+        <w:rPr>
+          <w:i/>
+        </w:rPr>
+        <w:t>, MAKE_IPV4_ADDRESS( 198,</w:t>
       </w:r>
       <w:r>
         <w:rPr>
@@ -1462,11 +1645,33 @@
           <w:i/>
         </w:rPr>
       </w:pPr>
-      <w:r>
-        <w:rPr>
-          <w:i/>
-        </w:rPr>
-        <w:t>wiced_hostname_lookup( "</w:t>
+      <w:proofErr w:type="spellStart"/>
+      <w:r>
+        <w:rPr>
+          <w:i/>
+        </w:rPr>
+        <w:t>wiced_hostname_</w:t>
+      </w:r>
+      <w:proofErr w:type="gramStart"/>
+      <w:r>
+        <w:rPr>
+          <w:i/>
+        </w:rPr>
+        <w:t>lookup</w:t>
+      </w:r>
+      <w:proofErr w:type="spellEnd"/>
+      <w:r>
+        <w:rPr>
+          <w:i/>
+        </w:rPr>
+        <w:t>(</w:t>
+      </w:r>
+      <w:proofErr w:type="gramEnd"/>
+      <w:r>
+        <w:rPr>
+          <w:i/>
+        </w:rPr>
+        <w:t xml:space="preserve"> "</w:t>
       </w:r>
       <w:r>
         <w:rPr>
@@ -1478,7 +1683,21 @@
         <w:rPr>
           <w:i/>
         </w:rPr>
-        <w:t>.wa101.cypress.com", &amp;serverAddress, 10000 );</w:t>
+        <w:t>.wa101.cypress.com", &amp;</w:t>
+      </w:r>
+      <w:proofErr w:type="spellStart"/>
+      <w:r>
+        <w:rPr>
+          <w:i/>
+        </w:rPr>
+        <w:t>serverAddress</w:t>
+      </w:r>
+      <w:proofErr w:type="spellEnd"/>
+      <w:r>
+        <w:rPr>
+          <w:i/>
+        </w:rPr>
+        <w:t>, 10000 );</w:t>
       </w:r>
     </w:p>
     <w:p>
@@ -1499,19 +1718,37 @@
       <w:r>
         <w:t xml:space="preserve">port 27708 through the network by calling </w:t>
       </w:r>
+      <w:proofErr w:type="spellStart"/>
       <w:r>
         <w:rPr>
           <w:i/>
           <w:u w:val="single"/>
         </w:rPr>
-        <w:t>wiced_tcp_connect</w:t>
-      </w:r>
+        <w:t>wiced_tcp_</w:t>
+      </w:r>
+      <w:proofErr w:type="gramStart"/>
       <w:r>
         <w:rPr>
           <w:i/>
           <w:u w:val="single"/>
         </w:rPr>
-        <w:t>()</w:t>
+        <w:t>connect</w:t>
+      </w:r>
+      <w:proofErr w:type="spellEnd"/>
+      <w:r>
+        <w:rPr>
+          <w:i/>
+          <w:u w:val="single"/>
+        </w:rPr>
+        <w:t>(</w:t>
+      </w:r>
+      <w:proofErr w:type="gramEnd"/>
+      <w:r>
+        <w:rPr>
+          <w:i/>
+          <w:u w:val="single"/>
+        </w:rPr>
+        <w:t>)</w:t>
       </w:r>
       <w:r>
         <w:t xml:space="preserve"> and waiting a TIMEOUT number of </w:t>
@@ -1536,12 +1773,28 @@
           <w:i/>
         </w:rPr>
       </w:pPr>
-      <w:r>
-        <w:rPr>
-          <w:i/>
-        </w:rPr>
-        <w:t>wiced_tcp_connect(</w:t>
-      </w:r>
+      <w:proofErr w:type="spellStart"/>
+      <w:r>
+        <w:rPr>
+          <w:i/>
+        </w:rPr>
+        <w:t>wiced_tcp_</w:t>
+      </w:r>
+      <w:proofErr w:type="gramStart"/>
+      <w:r>
+        <w:rPr>
+          <w:i/>
+        </w:rPr>
+        <w:t>connect</w:t>
+      </w:r>
+      <w:proofErr w:type="spellEnd"/>
+      <w:r>
+        <w:rPr>
+          <w:i/>
+        </w:rPr>
+        <w:t>(</w:t>
+      </w:r>
+      <w:proofErr w:type="gramEnd"/>
       <w:r>
         <w:rPr>
           <w:i/>
@@ -1564,7 +1817,14 @@
         <w:rPr>
           <w:i/>
         </w:rPr>
-        <w:t>&amp;server</w:t>
+        <w:t>&amp;</w:t>
+      </w:r>
+      <w:proofErr w:type="spellStart"/>
+      <w:r>
+        <w:rPr>
+          <w:i/>
+        </w:rPr>
+        <w:t>server</w:t>
       </w:r>
       <w:r>
         <w:rPr>
@@ -1576,7 +1836,14 @@
         <w:rPr>
           <w:i/>
         </w:rPr>
-        <w:t>ddress,</w:t>
+        <w:t>ddress</w:t>
+      </w:r>
+      <w:proofErr w:type="spellEnd"/>
+      <w:r>
+        <w:rPr>
+          <w:i/>
+        </w:rPr>
+        <w:t>,</w:t>
       </w:r>
       <w:r>
         <w:rPr>
@@ -1608,7 +1875,13 @@
         <w:pStyle w:val="Heading3"/>
       </w:pPr>
       <w:r>
-        <w:t>Transmitting data using Streams</w:t>
+        <w:t xml:space="preserve">Transmitting </w:t>
+      </w:r>
+      <w:r>
+        <w:t>and Receiving D</w:t>
+      </w:r>
+      <w:r>
+        <w:t>ata using Streams</w:t>
       </w:r>
     </w:p>
     <w:p>
@@ -1632,6 +1905,7 @@
     </w:p>
     <w:p>
       <w:pPr>
+        <w:spacing w:after="0"/>
         <w:rPr>
           <w:i/>
         </w:rPr>
@@ -1641,7 +1915,22 @@
           <w:i/>
         </w:rPr>
         <w:tab/>
-        <w:t>wiced_tcp_stream_t stream;</w:t>
+      </w:r>
+      <w:proofErr w:type="spellStart"/>
+      <w:proofErr w:type="gramStart"/>
+      <w:r>
+        <w:rPr>
+          <w:i/>
+        </w:rPr>
+        <w:t>wiced_tcp_stream_t</w:t>
+      </w:r>
+      <w:proofErr w:type="spellEnd"/>
+      <w:proofErr w:type="gramEnd"/>
+      <w:r>
+        <w:rPr>
+          <w:i/>
+        </w:rPr>
+        <w:t xml:space="preserve"> stream;</w:t>
       </w:r>
     </w:p>
     <w:p>
@@ -1655,27 +1944,114 @@
           <w:i/>
         </w:rPr>
         <w:tab/>
-        <w:t>wiced_tcp_stream_init(&amp;stream, &amp;socket);</w:t>
+      </w:r>
+      <w:proofErr w:type="spellStart"/>
+      <w:r>
+        <w:rPr>
+          <w:i/>
+        </w:rPr>
+        <w:t>wiced_tcp_stream_</w:t>
+      </w:r>
+      <w:proofErr w:type="gramStart"/>
+      <w:r>
+        <w:rPr>
+          <w:i/>
+        </w:rPr>
+        <w:t>init</w:t>
+      </w:r>
+      <w:proofErr w:type="spellEnd"/>
+      <w:r>
+        <w:rPr>
+          <w:i/>
+        </w:rPr>
+        <w:t>(</w:t>
+      </w:r>
+      <w:proofErr w:type="gramEnd"/>
+      <w:r>
+        <w:rPr>
+          <w:i/>
+        </w:rPr>
+        <w:t>&amp;stream, &amp;socket);</w:t>
       </w:r>
     </w:p>
     <w:p>
       <w:r>
         <w:t xml:space="preserve">Once this is done it is simple to write data using the </w:t>
       </w:r>
-      <w:r>
-        <w:rPr>
-          <w:i/>
-        </w:rPr>
-        <w:t>wiced_tcp_stream_write()</w:t>
-      </w:r>
-      <w:r>
-        <w:t xml:space="preserve">function. This method takes the stream and message as parameters. When you are done writing to the stream you need to call the </w:t>
-      </w:r>
-      <w:r>
-        <w:rPr>
-          <w:i/>
-        </w:rPr>
-        <w:t>wiced_tcp_stream_flush()</w:t>
+      <w:proofErr w:type="spellStart"/>
+      <w:r>
+        <w:rPr>
+          <w:i/>
+        </w:rPr>
+        <w:t>wiced_tcp_stream_</w:t>
+      </w:r>
+      <w:proofErr w:type="gramStart"/>
+      <w:r>
+        <w:rPr>
+          <w:i/>
+        </w:rPr>
+        <w:t>write</w:t>
+      </w:r>
+      <w:proofErr w:type="spellEnd"/>
+      <w:r>
+        <w:rPr>
+          <w:i/>
+        </w:rPr>
+        <w:t>(</w:t>
+      </w:r>
+      <w:proofErr w:type="gramEnd"/>
+      <w:r>
+        <w:rPr>
+          <w:i/>
+        </w:rPr>
+        <w:t>)</w:t>
+      </w:r>
+      <w:r>
+        <w:rPr>
+          <w:i/>
+        </w:rPr>
+        <w:t xml:space="preserve"> </w:t>
+      </w:r>
+      <w:r>
+        <w:t xml:space="preserve">function. This method takes the stream and message as parameters. </w:t>
+      </w:r>
+      <w:r>
+        <w:t xml:space="preserve">The message is just an array of characters to send. </w:t>
+      </w:r>
+      <w:r>
+        <w:t xml:space="preserve">When </w:t>
+      </w:r>
+      <w:r>
+        <w:lastRenderedPageBreak/>
+        <w:t xml:space="preserve">you are done writing to the stream you need to call the </w:t>
+      </w:r>
+      <w:proofErr w:type="spellStart"/>
+      <w:r>
+        <w:rPr>
+          <w:i/>
+        </w:rPr>
+        <w:t>wiced_tcp_stream_</w:t>
+      </w:r>
+      <w:proofErr w:type="gramStart"/>
+      <w:r>
+        <w:rPr>
+          <w:i/>
+        </w:rPr>
+        <w:t>flush</w:t>
+      </w:r>
+      <w:proofErr w:type="spellEnd"/>
+      <w:r>
+        <w:rPr>
+          <w:i/>
+        </w:rPr>
+        <w:t>(</w:t>
+      </w:r>
+      <w:proofErr w:type="gramEnd"/>
+      <w:r>
+        <w:rPr>
+          <w:i/>
+        </w:rPr>
+        <w:t>)</w:t>
       </w:r>
       <w:r>
         <w:t xml:space="preserve"> method. The following code demonstrates writing a single message:</w:t>
@@ -1683,6 +2059,7 @@
     </w:p>
     <w:p>
       <w:pPr>
+        <w:spacing w:after="0"/>
         <w:rPr>
           <w:i/>
         </w:rPr>
@@ -1692,7 +2069,113 @@
           <w:i/>
         </w:rPr>
         <w:tab/>
-        <w:t>wiced_tcp_stream_write(&amp;stream, sendMessage, strlen(sendMessage));</w:t>
+      </w:r>
+      <w:proofErr w:type="gramStart"/>
+      <w:r>
+        <w:rPr>
+          <w:i/>
+        </w:rPr>
+        <w:t>char</w:t>
+      </w:r>
+      <w:proofErr w:type="gramEnd"/>
+      <w:r>
+        <w:rPr>
+          <w:i/>
+        </w:rPr>
+        <w:t xml:space="preserve"> </w:t>
+      </w:r>
+      <w:proofErr w:type="spellStart"/>
+      <w:r>
+        <w:rPr>
+          <w:i/>
+        </w:rPr>
+        <w:t>sendMessage</w:t>
+      </w:r>
+      <w:proofErr w:type="spellEnd"/>
+      <w:r>
+        <w:rPr>
+          <w:i/>
+        </w:rPr>
+        <w:t>[] = “TEST_MESSAGE”;</w:t>
+      </w:r>
+    </w:p>
+    <w:p>
+      <w:pPr>
+        <w:spacing w:after="0"/>
+        <w:ind w:firstLine="720"/>
+        <w:rPr>
+          <w:i/>
+        </w:rPr>
+      </w:pPr>
+      <w:proofErr w:type="spellStart"/>
+      <w:r>
+        <w:rPr>
+          <w:i/>
+        </w:rPr>
+        <w:t>wiced_tcp_stream_</w:t>
+      </w:r>
+      <w:proofErr w:type="gramStart"/>
+      <w:r>
+        <w:rPr>
+          <w:i/>
+        </w:rPr>
+        <w:t>write</w:t>
+      </w:r>
+      <w:proofErr w:type="spellEnd"/>
+      <w:r>
+        <w:rPr>
+          <w:i/>
+        </w:rPr>
+        <w:t>(</w:t>
+      </w:r>
+      <w:proofErr w:type="gramEnd"/>
+      <w:r>
+        <w:rPr>
+          <w:i/>
+        </w:rPr>
+        <w:t xml:space="preserve">&amp;stream, </w:t>
+      </w:r>
+      <w:proofErr w:type="spellStart"/>
+      <w:r>
+        <w:rPr>
+          <w:i/>
+        </w:rPr>
+        <w:t>sendMessage</w:t>
+      </w:r>
+      <w:proofErr w:type="spellEnd"/>
+      <w:r>
+        <w:rPr>
+          <w:i/>
+        </w:rPr>
+        <w:t xml:space="preserve">, </w:t>
+      </w:r>
+      <w:proofErr w:type="spellStart"/>
+      <w:r>
+        <w:rPr>
+          <w:i/>
+        </w:rPr>
+        <w:t>strlen</w:t>
+      </w:r>
+      <w:proofErr w:type="spellEnd"/>
+      <w:r>
+        <w:rPr>
+          <w:i/>
+        </w:rPr>
+        <w:t>(</w:t>
+      </w:r>
+      <w:proofErr w:type="spellStart"/>
+      <w:r>
+        <w:rPr>
+          <w:i/>
+        </w:rPr>
+        <w:t>sendMessage</w:t>
+      </w:r>
+      <w:proofErr w:type="spellEnd"/>
+      <w:r>
+        <w:rPr>
+          <w:i/>
+        </w:rPr>
+        <w:t>));</w:t>
       </w:r>
     </w:p>
     <w:p>
@@ -1706,29 +2189,79 @@
           <w:i/>
         </w:rPr>
         <w:tab/>
-        <w:t>wiced_tcp_stream_flush(&amp;stream);</w:t>
-      </w:r>
-    </w:p>
-    <w:p>
-      <w:r>
-        <w:lastRenderedPageBreak/>
+      </w:r>
+      <w:proofErr w:type="spellStart"/>
+      <w:r>
+        <w:rPr>
+          <w:i/>
+        </w:rPr>
+        <w:t>wiced_tcp_stream_</w:t>
+      </w:r>
+      <w:proofErr w:type="gramStart"/>
+      <w:r>
+        <w:rPr>
+          <w:i/>
+        </w:rPr>
+        <w:t>flush</w:t>
+      </w:r>
+      <w:proofErr w:type="spellEnd"/>
+      <w:r>
+        <w:rPr>
+          <w:i/>
+        </w:rPr>
+        <w:t>(</w:t>
+      </w:r>
+      <w:proofErr w:type="gramEnd"/>
+      <w:r>
+        <w:rPr>
+          <w:i/>
+        </w:rPr>
+        <w:t>&amp;stream);</w:t>
+      </w:r>
+    </w:p>
+    <w:p>
+      <w:r>
         <w:t xml:space="preserve">Reading data from the stream uses the </w:t>
       </w:r>
-      <w:r>
-        <w:rPr>
-          <w:i/>
-        </w:rPr>
-        <w:t>wiced_tcp_stream_read()</w:t>
+      <w:proofErr w:type="spellStart"/>
+      <w:r>
+        <w:rPr>
+          <w:i/>
+        </w:rPr>
+        <w:t>wiced_tcp_stream_</w:t>
+      </w:r>
+      <w:proofErr w:type="gramStart"/>
+      <w:r>
+        <w:rPr>
+          <w:i/>
+        </w:rPr>
+        <w:t>read</w:t>
+      </w:r>
+      <w:proofErr w:type="spellEnd"/>
+      <w:r>
+        <w:rPr>
+          <w:i/>
+        </w:rPr>
+        <w:t>(</w:t>
+      </w:r>
+      <w:proofErr w:type="gramEnd"/>
+      <w:r>
+        <w:rPr>
+          <w:i/>
+        </w:rPr>
+        <w:t>)</w:t>
       </w:r>
       <w:r>
         <w:t xml:space="preserve"> function. This method takes a stream and a message buffer as parameters. The function also requires you to specify the maximum number of bytes to read into the buffer and a timeout. The function returns a </w:t>
       </w:r>
+      <w:proofErr w:type="spellStart"/>
       <w:r>
         <w:rPr>
           <w:i/>
         </w:rPr>
         <w:t>wiced_result_t</w:t>
       </w:r>
+      <w:proofErr w:type="spellEnd"/>
       <w:r>
         <w:t xml:space="preserve"> value which can be used to ensure that reading the stream succeeded.</w:t>
       </w:r>
@@ -1744,12 +2277,74 @@
           <w:i/>
         </w:rPr>
         <w:tab/>
-        <w:t xml:space="preserve">result = wiced_tcp_stream_read(&amp;stream, rbuffer, 11, 500); </w:t>
-      </w:r>
-    </w:p>
-    <w:p>
-      <w:r>
-        <w:t>Behind the scenes, reading and writing via streams uses uniformed sized Packets. The stream functions in the WICED SDK hide the management of each of these Packets from you so you can focus on the higher levels of your application. However, if you desire more control over the communication you can use the WICED SDK API to send and receive Packets directly.</w:t>
+      </w:r>
+      <w:proofErr w:type="gramStart"/>
+      <w:r>
+        <w:rPr>
+          <w:i/>
+        </w:rPr>
+        <w:t>result</w:t>
+      </w:r>
+      <w:proofErr w:type="gramEnd"/>
+      <w:r>
+        <w:rPr>
+          <w:i/>
+        </w:rPr>
+        <w:t xml:space="preserve"> = </w:t>
+      </w:r>
+      <w:proofErr w:type="spellStart"/>
+      <w:r>
+        <w:rPr>
+          <w:i/>
+        </w:rPr>
+        <w:t>wiced_tcp_stream_read</w:t>
+      </w:r>
+      <w:proofErr w:type="spellEnd"/>
+      <w:r>
+        <w:rPr>
+          <w:i/>
+        </w:rPr>
+        <w:t xml:space="preserve">(&amp;stream, </w:t>
+      </w:r>
+      <w:proofErr w:type="spellStart"/>
+      <w:r>
+        <w:rPr>
+          <w:i/>
+        </w:rPr>
+        <w:t>rbuffer</w:t>
+      </w:r>
+      <w:proofErr w:type="spellEnd"/>
+      <w:r>
+        <w:rPr>
+          <w:i/>
+        </w:rPr>
+        <w:t xml:space="preserve">, 11, 500); </w:t>
+      </w:r>
+    </w:p>
+    <w:p>
+      <w:r>
+        <w:t>Behind the scenes, reading and writi</w:t>
+      </w:r>
+      <w:r>
+        <w:t>ng via streams uses uniform</w:t>
+      </w:r>
+      <w:r>
+        <w:t xml:space="preserve"> sized p</w:t>
+      </w:r>
+      <w:r>
+        <w:t>ackets. The stream functions in the WICED SDK hide t</w:t>
+      </w:r>
+      <w:r>
+        <w:t>he management of each of these p</w:t>
+      </w:r>
+      <w:r>
+        <w:t>ackets from you so you can focus on the higher levels of your application. However, if you desire more control over the communication you can use the WIC</w:t>
+      </w:r>
+      <w:r>
+        <w:t>ED SDK API to send and receive p</w:t>
+      </w:r>
+      <w:r>
+        <w:t>ackets directly.</w:t>
       </w:r>
     </w:p>
     <w:p>
@@ -1757,33 +2352,73 @@
         <w:pStyle w:val="Heading3"/>
       </w:pPr>
       <w:r>
+        <w:t xml:space="preserve">(Advanced) </w:t>
+      </w:r>
+      <w:r>
         <w:t xml:space="preserve">Transmitting </w:t>
       </w:r>
       <w:r>
-        <w:t xml:space="preserve">data using </w:t>
+        <w:t>D</w:t>
+      </w:r>
+      <w:r>
+        <w:t xml:space="preserve">ata using </w:t>
       </w:r>
       <w:r>
         <w:t>Packets</w:t>
       </w:r>
+      <w:r>
+        <w:t xml:space="preserve"> </w:t>
+      </w:r>
+      <w:r>
+        <w:t xml:space="preserve">as a TCP </w:t>
+      </w:r>
+      <w:r>
+        <w:t>Client</w:t>
+      </w:r>
+      <w:r>
+        <w:t xml:space="preserve"> using the WICED SDK</w:t>
+      </w:r>
     </w:p>
     <w:p>
       <w:r>
         <w:t xml:space="preserve">At the beginning of your application, when you run the </w:t>
       </w:r>
-      <w:r>
-        <w:rPr>
-          <w:i/>
-        </w:rPr>
-        <w:t>wiced_init</w:t>
-      </w:r>
-      <w:r>
-        <w:rPr>
-          <w:i/>
-        </w:rPr>
-        <w:t>()</w:t>
-      </w:r>
-      <w:r>
-        <w:t xml:space="preserve"> function, on the console you will see the message “Creating Packet pools”.  The packet p</w:t>
+      <w:proofErr w:type="spellStart"/>
+      <w:r>
+        <w:rPr>
+          <w:i/>
+        </w:rPr>
+        <w:t>wiced_</w:t>
+      </w:r>
+      <w:proofErr w:type="gramStart"/>
+      <w:r>
+        <w:rPr>
+          <w:i/>
+        </w:rPr>
+        <w:t>init</w:t>
+      </w:r>
+      <w:proofErr w:type="spellEnd"/>
+      <w:r>
+        <w:rPr>
+          <w:i/>
+        </w:rPr>
+        <w:t>(</w:t>
+      </w:r>
+      <w:proofErr w:type="gramEnd"/>
+      <w:r>
+        <w:rPr>
+          <w:i/>
+        </w:rPr>
+        <w:t>)</w:t>
+      </w:r>
+      <w:r>
+        <w:t xml:space="preserve"> function, on the console you will see the message “Creating </w:t>
+      </w:r>
+      <w:r>
+        <w:t>P</w:t>
+      </w:r>
+      <w:r>
+        <w:t>acket pools”.  The packet p</w:t>
       </w:r>
       <w:r>
         <w:t xml:space="preserve">ools are just RAM buffers which </w:t>
@@ -1981,17 +2616,33 @@
       <w:r>
         <w:t xml:space="preserve"> you call </w:t>
       </w:r>
-      <w:r>
-        <w:rPr>
-          <w:i/>
-        </w:rPr>
-        <w:t>wiced_tcp_packet_create</w:t>
-      </w:r>
-      <w:r>
-        <w:rPr>
-          <w:i/>
-        </w:rPr>
-        <w:t>()</w:t>
+      <w:proofErr w:type="spellStart"/>
+      <w:r>
+        <w:rPr>
+          <w:i/>
+        </w:rPr>
+        <w:t>wiced_tcp_packet_</w:t>
+      </w:r>
+      <w:proofErr w:type="gramStart"/>
+      <w:r>
+        <w:rPr>
+          <w:i/>
+        </w:rPr>
+        <w:t>create</w:t>
+      </w:r>
+      <w:proofErr w:type="spellEnd"/>
+      <w:r>
+        <w:rPr>
+          <w:i/>
+        </w:rPr>
+        <w:t>(</w:t>
+      </w:r>
+      <w:proofErr w:type="gramEnd"/>
+      <w:r>
+        <w:rPr>
+          <w:i/>
+        </w:rPr>
+        <w:t>)</w:t>
       </w:r>
       <w:r>
         <w:t xml:space="preserve"> which has the prototype of:</w:t>
@@ -2003,8 +2654,37 @@
         <w:spacing w:after="0"/>
         <w:ind w:left="720"/>
       </w:pPr>
-      <w:r>
-        <w:t xml:space="preserve">wiced_result_t wiced_packet_create_tcp( wiced_tcp_socket_t* socket, </w:t>
+      <w:proofErr w:type="spellStart"/>
+      <w:r>
+        <w:t>wiced_result_t</w:t>
+      </w:r>
+      <w:proofErr w:type="spellEnd"/>
+      <w:r>
+        <w:t xml:space="preserve"> </w:t>
+      </w:r>
+      <w:proofErr w:type="spellStart"/>
+      <w:r>
+        <w:t>wiced_packet_create_</w:t>
+      </w:r>
+      <w:proofErr w:type="gramStart"/>
+      <w:r>
+        <w:t>tcp</w:t>
+      </w:r>
+      <w:proofErr w:type="spellEnd"/>
+      <w:r>
+        <w:t>(</w:t>
+      </w:r>
+      <w:proofErr w:type="gramEnd"/>
+      <w:r>
+        <w:t xml:space="preserve"> </w:t>
+      </w:r>
+      <w:proofErr w:type="spellStart"/>
+      <w:r>
+        <w:t>wiced_tcp_socket_t</w:t>
+      </w:r>
+      <w:proofErr w:type="spellEnd"/>
+      <w:r>
+        <w:t xml:space="preserve">* socket, </w:t>
       </w:r>
     </w:p>
     <w:p>
@@ -2014,7 +2694,15 @@
         <w:ind w:left="1440"/>
       </w:pPr>
       <w:r>
-        <w:t xml:space="preserve">uint16_t content_length, </w:t>
+        <w:t xml:space="preserve">uint16_t </w:t>
+      </w:r>
+      <w:proofErr w:type="spellStart"/>
+      <w:r>
+        <w:t>content_length</w:t>
+      </w:r>
+      <w:proofErr w:type="spellEnd"/>
+      <w:r>
+        <w:t xml:space="preserve">, </w:t>
       </w:r>
     </w:p>
     <w:p>
@@ -2023,8 +2711,13 @@
         <w:spacing w:after="0"/>
         <w:ind w:left="1440"/>
       </w:pPr>
-      <w:r>
-        <w:t xml:space="preserve">wiced_packet_t** packet, </w:t>
+      <w:proofErr w:type="spellStart"/>
+      <w:r>
+        <w:t>wiced_packet_t</w:t>
+      </w:r>
+      <w:proofErr w:type="spellEnd"/>
+      <w:r>
+        <w:t xml:space="preserve">** packet, </w:t>
       </w:r>
     </w:p>
     <w:p>
@@ -2042,8 +2735,21 @@
         <w:ind w:left="1440"/>
       </w:pPr>
       <w:r>
-        <w:t>uint16_t* available_space )</w:t>
-      </w:r>
+        <w:t xml:space="preserve">uint16_t* </w:t>
+      </w:r>
+      <w:proofErr w:type="spellStart"/>
+      <w:r>
+        <w:t>available_</w:t>
+      </w:r>
+      <w:proofErr w:type="gramStart"/>
+      <w:r>
+        <w:t>space</w:t>
+      </w:r>
+      <w:proofErr w:type="spellEnd"/>
+      <w:r>
+        <w:t xml:space="preserve"> )</w:t>
+      </w:r>
+      <w:proofErr w:type="gramEnd"/>
       <w:r>
         <w:t>;</w:t>
       </w:r>
@@ -2061,24 +2767,28 @@
           <w:numId w:val="16"/>
         </w:numPr>
       </w:pPr>
+      <w:proofErr w:type="gramStart"/>
       <w:r>
         <w:rPr>
           <w:i/>
         </w:rPr>
         <w:t>socket</w:t>
       </w:r>
+      <w:proofErr w:type="gramEnd"/>
       <w:r>
         <w:t>: A pointer to the socket</w:t>
       </w:r>
       <w:r>
         <w:t xml:space="preserve"> that was previously created by </w:t>
       </w:r>
+      <w:proofErr w:type="spellStart"/>
       <w:r>
         <w:rPr>
           <w:i/>
         </w:rPr>
         <w:t>wiced_tcp_connect</w:t>
       </w:r>
+      <w:proofErr w:type="spellEnd"/>
       <w:r>
         <w:rPr>
           <w:i/>
@@ -2097,21 +2807,29 @@
           <w:numId w:val="16"/>
         </w:numPr>
       </w:pPr>
-      <w:r>
-        <w:rPr>
-          <w:i/>
-        </w:rPr>
+      <w:proofErr w:type="spellStart"/>
+      <w:r>
+        <w:rPr>
+          <w:i/>
+        </w:rPr>
+        <w:lastRenderedPageBreak/>
         <w:t>content_length</w:t>
       </w:r>
+      <w:proofErr w:type="spellEnd"/>
       <w:r>
         <w:t>: How many byt</w:t>
       </w:r>
       <w:r>
-        <w:t>es of data you plan to put in the packet</w:t>
+        <w:t xml:space="preserve">es of data you plan to put in the </w:t>
+      </w:r>
+      <w:proofErr w:type="gramStart"/>
+      <w:r>
+        <w:t>packet</w:t>
       </w:r>
       <w:r>
         <w:t>.</w:t>
       </w:r>
+      <w:proofErr w:type="gramEnd"/>
     </w:p>
     <w:p>
       <w:pPr>
@@ -2121,12 +2839,14 @@
           <w:numId w:val="16"/>
         </w:numPr>
       </w:pPr>
+      <w:proofErr w:type="gramStart"/>
       <w:r>
         <w:rPr>
           <w:i/>
         </w:rPr>
         <w:t>packet</w:t>
       </w:r>
+      <w:proofErr w:type="gramEnd"/>
       <w:r>
         <w:t xml:space="preserve">: a pointer to a packet pointer.  This enables the </w:t>
       </w:r>
@@ -2148,26 +2868,64 @@
       <w:r>
         <w:t xml:space="preserve"> you declare: </w:t>
       </w:r>
-      <w:r>
-        <w:rPr>
-          <w:i/>
-        </w:rPr>
-        <w:t>wiced_packet_t *myPacket;</w:t>
+      <w:proofErr w:type="spellStart"/>
+      <w:r>
+        <w:rPr>
+          <w:i/>
+        </w:rPr>
+        <w:t>wiced_packet_t</w:t>
+      </w:r>
+      <w:proofErr w:type="spellEnd"/>
+      <w:r>
+        <w:rPr>
+          <w:i/>
+        </w:rPr>
+        <w:t xml:space="preserve"> *</w:t>
+      </w:r>
+      <w:proofErr w:type="spellStart"/>
+      <w:r>
+        <w:rPr>
+          <w:i/>
+        </w:rPr>
+        <w:t>myPacket</w:t>
+      </w:r>
+      <w:proofErr w:type="spellEnd"/>
+      <w:r>
+        <w:rPr>
+          <w:i/>
+        </w:rPr>
+        <w:t>;</w:t>
       </w:r>
       <w:r>
         <w:t xml:space="preserve"> Then when you call the </w:t>
       </w:r>
-      <w:r>
-        <w:rPr>
-          <w:i/>
-        </w:rPr>
-        <w:t>wiced_packet_create_tcp</w:t>
-      </w:r>
-      <w:r>
-        <w:rPr>
-          <w:i/>
-        </w:rPr>
-        <w:t>()</w:t>
+      <w:proofErr w:type="spellStart"/>
+      <w:r>
+        <w:rPr>
+          <w:i/>
+        </w:rPr>
+        <w:t>wiced_packet_create_</w:t>
+      </w:r>
+      <w:proofErr w:type="gramStart"/>
+      <w:r>
+        <w:rPr>
+          <w:i/>
+        </w:rPr>
+        <w:t>tcp</w:t>
+      </w:r>
+      <w:proofErr w:type="spellEnd"/>
+      <w:r>
+        <w:rPr>
+          <w:i/>
+        </w:rPr>
+        <w:t>(</w:t>
+      </w:r>
+      <w:proofErr w:type="gramEnd"/>
+      <w:r>
+        <w:rPr>
+          <w:i/>
+        </w:rPr>
+        <w:t>)</w:t>
       </w:r>
       <w:r>
         <w:t xml:space="preserve"> you pass a pointer to your pointer e.g. </w:t>
@@ -2176,8 +2934,16 @@
         <w:rPr>
           <w:i/>
         </w:rPr>
-        <w:t>&amp;myPacket</w:t>
-      </w:r>
+        <w:t>&amp;</w:t>
+      </w:r>
+      <w:proofErr w:type="spellStart"/>
+      <w:r>
+        <w:rPr>
+          <w:i/>
+        </w:rPr>
+        <w:t>myPacket</w:t>
+      </w:r>
+      <w:proofErr w:type="spellEnd"/>
       <w:r>
         <w:t>.  When the function return</w:t>
       </w:r>
@@ -2187,12 +2953,14 @@
       <w:r>
         <w:t xml:space="preserve"> </w:t>
       </w:r>
+      <w:proofErr w:type="spellStart"/>
       <w:r>
         <w:rPr>
           <w:i/>
         </w:rPr>
         <w:t>myPacket</w:t>
       </w:r>
+      <w:proofErr w:type="spellEnd"/>
       <w:r>
         <w:t xml:space="preserve"> will then point to the </w:t>
       </w:r>
@@ -2211,13 +2979,14 @@
           <w:numId w:val="16"/>
         </w:numPr>
       </w:pPr>
-      <w:r>
-        <w:rPr>
-          <w:i/>
-        </w:rPr>
-        <w:lastRenderedPageBreak/>
+      <w:proofErr w:type="gramStart"/>
+      <w:r>
+        <w:rPr>
+          <w:i/>
+        </w:rPr>
         <w:t>data</w:t>
       </w:r>
+      <w:proofErr w:type="gramEnd"/>
       <w:r>
         <w:t>: a pointer to a uint8</w:t>
       </w:r>
@@ -2243,7 +3012,21 @@
         <w:rPr>
           <w:i/>
         </w:rPr>
-        <w:t>uint8 *myData;</w:t>
+        <w:t>uint8 *</w:t>
+      </w:r>
+      <w:proofErr w:type="spellStart"/>
+      <w:r>
+        <w:rPr>
+          <w:i/>
+        </w:rPr>
+        <w:t>myData</w:t>
+      </w:r>
+      <w:proofErr w:type="spellEnd"/>
+      <w:r>
+        <w:rPr>
+          <w:i/>
+        </w:rPr>
+        <w:t>;</w:t>
       </w:r>
       <w:r>
         <w:t xml:space="preserve"> </w:t>
@@ -2254,17 +3037,33 @@
       <w:r>
         <w:t xml:space="preserve">hen when you call the </w:t>
       </w:r>
-      <w:r>
-        <w:rPr>
-          <w:i/>
-        </w:rPr>
-        <w:t>wiced_packet_create_tcp</w:t>
-      </w:r>
-      <w:r>
-        <w:rPr>
-          <w:i/>
-        </w:rPr>
-        <w:t>()</w:t>
+      <w:proofErr w:type="spellStart"/>
+      <w:r>
+        <w:rPr>
+          <w:i/>
+        </w:rPr>
+        <w:t>wiced_packet_create_</w:t>
+      </w:r>
+      <w:proofErr w:type="gramStart"/>
+      <w:r>
+        <w:rPr>
+          <w:i/>
+        </w:rPr>
+        <w:t>tcp</w:t>
+      </w:r>
+      <w:proofErr w:type="spellEnd"/>
+      <w:r>
+        <w:rPr>
+          <w:i/>
+        </w:rPr>
+        <w:t>(</w:t>
+      </w:r>
+      <w:proofErr w:type="gramEnd"/>
+      <w:r>
+        <w:rPr>
+          <w:i/>
+        </w:rPr>
+        <w:t>)</w:t>
       </w:r>
       <w:r>
         <w:t xml:space="preserve"> you pass a pointer to your pointer e.g. </w:t>
@@ -2273,8 +3072,16 @@
         <w:rPr>
           <w:i/>
         </w:rPr>
-        <w:t>&amp;myData</w:t>
-      </w:r>
+        <w:t>&amp;</w:t>
+      </w:r>
+      <w:proofErr w:type="spellStart"/>
+      <w:r>
+        <w:rPr>
+          <w:i/>
+        </w:rPr>
+        <w:t>myData</w:t>
+      </w:r>
+      <w:proofErr w:type="spellEnd"/>
       <w:r>
         <w:t>.  When the function return</w:t>
       </w:r>
@@ -2284,11 +3091,19 @@
       <w:r>
         <w:t xml:space="preserve"> </w:t>
       </w:r>
-      <w:r>
-        <w:rPr>
-          <w:i/>
-        </w:rPr>
-        <w:t xml:space="preserve">myData </w:t>
+      <w:proofErr w:type="spellStart"/>
+      <w:r>
+        <w:rPr>
+          <w:i/>
+        </w:rPr>
+        <w:t>myData</w:t>
+      </w:r>
+      <w:proofErr w:type="spellEnd"/>
+      <w:r>
+        <w:rPr>
+          <w:i/>
+        </w:rPr>
+        <w:t xml:space="preserve"> </w:t>
       </w:r>
       <w:r>
         <w:t>pointer will then point to the place inside of the packet buffer where you need to store your data.</w:t>
@@ -2302,12 +3117,14 @@
           <w:numId w:val="16"/>
         </w:numPr>
       </w:pPr>
+      <w:proofErr w:type="spellStart"/>
       <w:r>
         <w:rPr>
           <w:i/>
         </w:rPr>
         <w:t>available_space</w:t>
       </w:r>
+      <w:proofErr w:type="spellEnd"/>
       <w:r>
         <w:t>: This is a pointer to an integer that will be set to the maximum amount of data that you are allowed to store inside of the packet.  It works like the previous two</w:t>
       </w:r>
@@ -2352,17 +3169,27 @@
       <w:r>
         <w:t xml:space="preserve">Copy your data into the packet in the correct place i.e. using </w:t>
       </w:r>
+      <w:proofErr w:type="spellStart"/>
+      <w:proofErr w:type="gramStart"/>
       <w:r>
         <w:rPr>
           <w:i/>
         </w:rPr>
         <w:t>memcpy</w:t>
       </w:r>
-      <w:r>
-        <w:rPr>
-          <w:i/>
-        </w:rPr>
-        <w:t>()</w:t>
+      <w:proofErr w:type="spellEnd"/>
+      <w:r>
+        <w:rPr>
+          <w:i/>
+        </w:rPr>
+        <w:t>(</w:t>
+      </w:r>
+      <w:proofErr w:type="gramEnd"/>
+      <w:r>
+        <w:rPr>
+          <w:i/>
+        </w:rPr>
+        <w:t>)</w:t>
       </w:r>
       <w:r>
         <w:t xml:space="preserve"> to copy to the data location that was provided to you.</w:t>
@@ -2379,17 +3206,33 @@
       <w:r>
         <w:t xml:space="preserve">Tell the packet where the end of your data is by calling </w:t>
       </w:r>
-      <w:r>
-        <w:rPr>
-          <w:i/>
-        </w:rPr>
-        <w:t>wiced_packet_set_data_end</w:t>
-      </w:r>
-      <w:r>
-        <w:rPr>
-          <w:i/>
-        </w:rPr>
-        <w:t>()</w:t>
+      <w:proofErr w:type="spellStart"/>
+      <w:r>
+        <w:rPr>
+          <w:i/>
+        </w:rPr>
+        <w:t>wiced_packet_set_data_</w:t>
+      </w:r>
+      <w:proofErr w:type="gramStart"/>
+      <w:r>
+        <w:rPr>
+          <w:i/>
+        </w:rPr>
+        <w:t>end</w:t>
+      </w:r>
+      <w:proofErr w:type="spellEnd"/>
+      <w:r>
+        <w:rPr>
+          <w:i/>
+        </w:rPr>
+        <w:t>(</w:t>
+      </w:r>
+      <w:proofErr w:type="gramEnd"/>
+      <w:r>
+        <w:rPr>
+          <w:i/>
+        </w:rPr>
+        <w:t>)</w:t>
       </w:r>
       <w:r>
         <w:t>.</w:t>
@@ -2409,23 +3252,33 @@
       <w:r>
         <w:t xml:space="preserve">end the data by calling </w:t>
       </w:r>
+      <w:proofErr w:type="spellStart"/>
       <w:r>
         <w:rPr>
           <w:i/>
         </w:rPr>
         <w:t>wiced_tcp_send_</w:t>
       </w:r>
+      <w:proofErr w:type="gramStart"/>
       <w:r>
         <w:rPr>
           <w:i/>
         </w:rPr>
         <w:t>packet</w:t>
       </w:r>
-      <w:r>
-        <w:rPr>
-          <w:i/>
-        </w:rPr>
-        <w:t>()</w:t>
+      <w:proofErr w:type="spellEnd"/>
+      <w:r>
+        <w:rPr>
+          <w:i/>
+        </w:rPr>
+        <w:t>(</w:t>
+      </w:r>
+      <w:proofErr w:type="gramEnd"/>
+      <w:r>
+        <w:rPr>
+          <w:i/>
+        </w:rPr>
+        <w:t>)</w:t>
       </w:r>
       <w:r>
         <w:t>.  This function will increment the reference count (so it will be 2 after calling th</w:t>
@@ -2451,17 +3304,33 @@
       <w:r>
         <w:t xml:space="preserve">Finally, you release control of the packet by calling </w:t>
       </w:r>
-      <w:r>
-        <w:rPr>
-          <w:i/>
-        </w:rPr>
-        <w:t>wiced_packet_delete</w:t>
-      </w:r>
-      <w:r>
-        <w:rPr>
-          <w:i/>
-        </w:rPr>
-        <w:t>()</w:t>
+      <w:proofErr w:type="spellStart"/>
+      <w:r>
+        <w:rPr>
+          <w:i/>
+        </w:rPr>
+        <w:t>wiced_packet_</w:t>
+      </w:r>
+      <w:proofErr w:type="gramStart"/>
+      <w:r>
+        <w:rPr>
+          <w:i/>
+        </w:rPr>
+        <w:t>delete</w:t>
+      </w:r>
+      <w:proofErr w:type="spellEnd"/>
+      <w:r>
+        <w:rPr>
+          <w:i/>
+        </w:rPr>
+        <w:t>(</w:t>
+      </w:r>
+      <w:proofErr w:type="gramEnd"/>
+      <w:r>
+        <w:rPr>
+          <w:i/>
+        </w:rPr>
+        <w:t>)</w:t>
       </w:r>
       <w:r>
         <w:t xml:space="preserve">.  </w:t>
@@ -2509,22 +3378,39 @@
       <w:pPr>
         <w:pStyle w:val="CCode"/>
       </w:pPr>
-      <w:r>
-        <w:t>wiced_tcp_socket_t socket;</w:t>
+      <w:proofErr w:type="spellStart"/>
+      <w:proofErr w:type="gramStart"/>
+      <w:r>
+        <w:t>wiced_tcp_socket_t</w:t>
+      </w:r>
+      <w:proofErr w:type="spellEnd"/>
+      <w:proofErr w:type="gramEnd"/>
+      <w:r>
+        <w:t xml:space="preserve"> socket;</w:t>
       </w:r>
     </w:p>
     <w:p>
       <w:pPr>
         <w:pStyle w:val="CCode"/>
       </w:pPr>
+      <w:proofErr w:type="spellStart"/>
       <w:r>
         <w:t>w</w:t>
       </w:r>
       <w:r>
         <w:t>iced_packet_t</w:t>
       </w:r>
-      <w:r>
-        <w:t xml:space="preserve"> *myPacket;</w:t>
+      <w:proofErr w:type="spellEnd"/>
+      <w:r>
+        <w:t xml:space="preserve"> *</w:t>
+      </w:r>
+      <w:proofErr w:type="spellStart"/>
+      <w:r>
+        <w:t>myPacket</w:t>
+      </w:r>
+      <w:proofErr w:type="spellEnd"/>
+      <w:r>
+        <w:t>;</w:t>
       </w:r>
     </w:p>
     <w:p>
@@ -2539,8 +3425,21 @@
       <w:pPr>
         <w:pStyle w:val="CCode"/>
       </w:pPr>
-      <w:r>
-        <w:t>uint16_t availableDataSize;</w:t>
+      <w:proofErr w:type="gramStart"/>
+      <w:r>
+        <w:t>uint16_t</w:t>
+      </w:r>
+      <w:proofErr w:type="gramEnd"/>
+      <w:r>
+        <w:t xml:space="preserve"> </w:t>
+      </w:r>
+      <w:proofErr w:type="spellStart"/>
+      <w:r>
+        <w:t>availableDataSize</w:t>
+      </w:r>
+      <w:proofErr w:type="spellEnd"/>
+      <w:r>
+        <w:t>;</w:t>
       </w:r>
     </w:p>
     <w:p>
@@ -2550,11 +3449,18 @@
       <w:r>
         <w:t xml:space="preserve">char </w:t>
       </w:r>
+      <w:proofErr w:type="spellStart"/>
+      <w:proofErr w:type="gramStart"/>
       <w:r>
         <w:t>myMsg</w:t>
       </w:r>
-      <w:r>
-        <w:t>[]</w:t>
+      <w:proofErr w:type="spellEnd"/>
+      <w:r>
+        <w:t>[</w:t>
+      </w:r>
+      <w:proofErr w:type="gramEnd"/>
+      <w:r>
+        <w:t>]</w:t>
       </w:r>
       <w:r>
         <w:t>=”WABCD051234”;</w:t>
@@ -2564,15 +3470,38 @@
       <w:pPr>
         <w:pStyle w:val="CCode"/>
       </w:pPr>
-      <w:r>
-        <w:t>uint16_t msgLen=strlen(</w:t>
-      </w:r>
+      <w:proofErr w:type="gramStart"/>
+      <w:r>
+        <w:t>uint16_t</w:t>
+      </w:r>
+      <w:proofErr w:type="gramEnd"/>
       <w:r>
         <w:t xml:space="preserve"> </w:t>
       </w:r>
+      <w:proofErr w:type="spellStart"/>
+      <w:r>
+        <w:t>msgLen</w:t>
+      </w:r>
+      <w:proofErr w:type="spellEnd"/>
+      <w:r>
+        <w:t>=</w:t>
+      </w:r>
+      <w:proofErr w:type="spellStart"/>
+      <w:r>
+        <w:t>strlen</w:t>
+      </w:r>
+      <w:proofErr w:type="spellEnd"/>
+      <w:r>
+        <w:t>(</w:t>
+      </w:r>
+      <w:r>
+        <w:t xml:space="preserve"> </w:t>
+      </w:r>
+      <w:proofErr w:type="spellStart"/>
       <w:r>
         <w:t>myMsg</w:t>
       </w:r>
+      <w:proofErr w:type="spellEnd"/>
       <w:r>
         <w:t xml:space="preserve"> </w:t>
       </w:r>
@@ -2584,30 +3513,77 @@
       <w:pPr>
         <w:pStyle w:val="CCode"/>
       </w:pPr>
-      <w:r>
-        <w:t>wiced_tcp_create_socket(&amp;socket, WICED_STA_INTERFACE);</w:t>
+      <w:proofErr w:type="spellStart"/>
+      <w:r>
+        <w:t>wiced_tcp_create_</w:t>
+      </w:r>
+      <w:proofErr w:type="gramStart"/>
+      <w:r>
+        <w:t>socket</w:t>
+      </w:r>
+      <w:proofErr w:type="spellEnd"/>
+      <w:r>
+        <w:t>(</w:t>
+      </w:r>
+      <w:proofErr w:type="gramEnd"/>
+      <w:r>
+        <w:t>&amp;socket, WICED_STA_INTERFACE);</w:t>
       </w:r>
     </w:p>
     <w:p>
       <w:pPr>
         <w:pStyle w:val="CCode"/>
       </w:pPr>
-      <w:r>
-        <w:t>wiced_tcp_bind(&amp;socket, WICED_ANY_PORT );</w:t>
+      <w:proofErr w:type="spellStart"/>
+      <w:r>
+        <w:t>wiced_tcp_</w:t>
+      </w:r>
+      <w:proofErr w:type="gramStart"/>
+      <w:r>
+        <w:t>bind</w:t>
+      </w:r>
+      <w:proofErr w:type="spellEnd"/>
+      <w:r>
+        <w:t>(</w:t>
+      </w:r>
+      <w:proofErr w:type="gramEnd"/>
+      <w:r>
+        <w:t>&amp;socket, WICED_ANY_PORT );</w:t>
       </w:r>
     </w:p>
     <w:p>
       <w:pPr>
         <w:pStyle w:val="CCode"/>
       </w:pPr>
-      <w:r>
-        <w:t>wiced_tcp_connect(&amp;socket,</w:t>
+      <w:proofErr w:type="spellStart"/>
+      <w:r>
+        <w:t>wiced_tcp_</w:t>
+      </w:r>
+      <w:proofErr w:type="gramStart"/>
+      <w:r>
+        <w:t>connect</w:t>
+      </w:r>
+      <w:proofErr w:type="spellEnd"/>
+      <w:r>
+        <w:t>(</w:t>
+      </w:r>
+      <w:proofErr w:type="gramEnd"/>
+      <w:r>
+        <w:t>&amp;socket,</w:t>
       </w:r>
       <w:r>
         <w:t xml:space="preserve"> </w:t>
       </w:r>
       <w:r>
-        <w:t>&amp;serverAddress,</w:t>
+        <w:t>&amp;</w:t>
+      </w:r>
+      <w:proofErr w:type="spellStart"/>
+      <w:r>
+        <w:t>serverAddress</w:t>
+      </w:r>
+      <w:proofErr w:type="spellEnd"/>
+      <w:r>
+        <w:t>,</w:t>
       </w:r>
       <w:r>
         <w:t xml:space="preserve"> </w:t>
@@ -2626,9 +3602,19 @@
       <w:pPr>
         <w:pStyle w:val="CCode"/>
       </w:pPr>
-      <w:r>
-        <w:t>wiced_packet_create_tcp(</w:t>
-      </w:r>
+      <w:proofErr w:type="spellStart"/>
+      <w:r>
+        <w:t>wiced_packet_create_</w:t>
+      </w:r>
+      <w:proofErr w:type="gramStart"/>
+      <w:r>
+        <w:t>tcp</w:t>
+      </w:r>
+      <w:proofErr w:type="spellEnd"/>
+      <w:r>
+        <w:t>(</w:t>
+      </w:r>
+      <w:proofErr w:type="gramEnd"/>
       <w:r>
         <w:t xml:space="preserve"> </w:t>
       </w:r>
@@ -2638,14 +3624,27 @@
       <w:r>
         <w:t xml:space="preserve"> </w:t>
       </w:r>
-      <w:r>
-        <w:t>msgLen,</w:t>
+      <w:proofErr w:type="spellStart"/>
+      <w:r>
+        <w:t>msgLen</w:t>
+      </w:r>
+      <w:proofErr w:type="spellEnd"/>
+      <w:r>
+        <w:t>,</w:t>
       </w:r>
       <w:r>
         <w:t xml:space="preserve"> </w:t>
       </w:r>
       <w:r>
-        <w:t>&amp;myPacket,</w:t>
+        <w:t>&amp;</w:t>
+      </w:r>
+      <w:proofErr w:type="spellStart"/>
+      <w:r>
+        <w:t>myPacket</w:t>
+      </w:r>
+      <w:proofErr w:type="spellEnd"/>
+      <w:r>
+        <w:t>,</w:t>
       </w:r>
       <w:r>
         <w:t xml:space="preserve"> </w:t>
@@ -2657,8 +3656,13 @@
         <w:t xml:space="preserve"> </w:t>
       </w:r>
       <w:r>
-        <w:t>&amp;availableDataSize</w:t>
-      </w:r>
+        <w:t>&amp;</w:t>
+      </w:r>
+      <w:proofErr w:type="spellStart"/>
+      <w:r>
+        <w:t>availableDataSize</w:t>
+      </w:r>
+      <w:proofErr w:type="spellEnd"/>
       <w:r>
         <w:t xml:space="preserve"> </w:t>
       </w:r>
@@ -2670,9 +3674,16 @@
       <w:pPr>
         <w:pStyle w:val="CCode"/>
       </w:pPr>
-      <w:r>
-        <w:t>memcpy(</w:t>
-      </w:r>
+      <w:proofErr w:type="spellStart"/>
+      <w:proofErr w:type="gramStart"/>
+      <w:r>
+        <w:t>memcpy</w:t>
+      </w:r>
+      <w:proofErr w:type="spellEnd"/>
+      <w:r>
+        <w:t>(</w:t>
+      </w:r>
+      <w:proofErr w:type="gramEnd"/>
       <w:r>
         <w:t xml:space="preserve"> </w:t>
       </w:r>
@@ -2682,15 +3693,22 @@
       <w:r>
         <w:t xml:space="preserve"> </w:t>
       </w:r>
-      <w:r>
-        <w:t>myMsg,</w:t>
+      <w:proofErr w:type="spellStart"/>
+      <w:r>
+        <w:t>myMsg</w:t>
+      </w:r>
+      <w:proofErr w:type="spellEnd"/>
+      <w:r>
+        <w:t>,</w:t>
       </w:r>
       <w:r>
         <w:t xml:space="preserve"> </w:t>
       </w:r>
+      <w:proofErr w:type="spellStart"/>
       <w:r>
         <w:t>msglen</w:t>
       </w:r>
+      <w:proofErr w:type="spellEnd"/>
       <w:r>
         <w:t xml:space="preserve"> </w:t>
       </w:r>
@@ -2702,21 +3720,38 @@
       <w:pPr>
         <w:pStyle w:val="CCode"/>
       </w:pPr>
-      <w:r>
-        <w:t>wiced_packet_set_data_end(</w:t>
-      </w:r>
+      <w:proofErr w:type="spellStart"/>
+      <w:r>
+        <w:t>wiced_packet_set_data_</w:t>
+      </w:r>
+      <w:proofErr w:type="gramStart"/>
+      <w:r>
+        <w:t>end</w:t>
+      </w:r>
+      <w:proofErr w:type="spellEnd"/>
+      <w:r>
+        <w:t>(</w:t>
+      </w:r>
+      <w:proofErr w:type="gramEnd"/>
       <w:r>
         <w:t xml:space="preserve"> </w:t>
       </w:r>
+      <w:proofErr w:type="spellStart"/>
       <w:r>
         <w:t>myPacket</w:t>
       </w:r>
+      <w:proofErr w:type="spellEnd"/>
       <w:r>
         <w:t xml:space="preserve">, </w:t>
       </w:r>
       <w:r>
-        <w:t>data + msgLen</w:t>
-      </w:r>
+        <w:t xml:space="preserve">data + </w:t>
+      </w:r>
+      <w:proofErr w:type="spellStart"/>
+      <w:r>
+        <w:t>msgLen</w:t>
+      </w:r>
+      <w:proofErr w:type="spellEnd"/>
       <w:r>
         <w:t xml:space="preserve"> </w:t>
       </w:r>
@@ -2728,9 +3763,19 @@
       <w:pPr>
         <w:pStyle w:val="CCode"/>
       </w:pPr>
-      <w:r>
-        <w:t>wiced_tcp_send_packet(</w:t>
-      </w:r>
+      <w:proofErr w:type="spellStart"/>
+      <w:r>
+        <w:t>wiced_tcp_send_</w:t>
+      </w:r>
+      <w:proofErr w:type="gramStart"/>
+      <w:r>
+        <w:t>packet</w:t>
+      </w:r>
+      <w:proofErr w:type="spellEnd"/>
+      <w:r>
+        <w:t>(</w:t>
+      </w:r>
+      <w:proofErr w:type="gramEnd"/>
       <w:r>
         <w:t xml:space="preserve"> </w:t>
       </w:r>
@@ -2740,9 +3785,11 @@
       <w:r>
         <w:t xml:space="preserve"> </w:t>
       </w:r>
+      <w:proofErr w:type="spellStart"/>
       <w:r>
         <w:t>myPacket</w:t>
       </w:r>
+      <w:proofErr w:type="spellEnd"/>
       <w:r>
         <w:t xml:space="preserve"> </w:t>
       </w:r>
@@ -2754,15 +3801,27 @@
       <w:pPr>
         <w:pStyle w:val="CCode"/>
       </w:pPr>
-      <w:r>
-        <w:t>wiced_packet_delete(</w:t>
-      </w:r>
+      <w:proofErr w:type="spellStart"/>
+      <w:r>
+        <w:t>wiced_packet_</w:t>
+      </w:r>
+      <w:proofErr w:type="gramStart"/>
+      <w:r>
+        <w:t>delete</w:t>
+      </w:r>
+      <w:proofErr w:type="spellEnd"/>
+      <w:r>
+        <w:t>(</w:t>
+      </w:r>
+      <w:proofErr w:type="gramEnd"/>
       <w:r>
         <w:t xml:space="preserve"> </w:t>
       </w:r>
+      <w:proofErr w:type="spellStart"/>
       <w:r>
         <w:t>myPacket</w:t>
       </w:r>
+      <w:proofErr w:type="spellEnd"/>
       <w:r>
         <w:t xml:space="preserve"> </w:t>
       </w:r>
@@ -2774,17 +3833,36 @@
       <w:pPr>
         <w:pStyle w:val="CCode"/>
       </w:pPr>
-      <w:r>
-        <w:t>wiced_socket_delete(&amp;socket);</w:t>
-      </w:r>
-    </w:p>
-    <w:p>
-      <w:r>
-        <w:t xml:space="preserve">After line </w:t>
-      </w:r>
-      <w:r>
-        <w:t>10</w:t>
-      </w:r>
+      <w:proofErr w:type="spellStart"/>
+      <w:r>
+        <w:t>wiced_socket_</w:t>
+      </w:r>
+      <w:proofErr w:type="gramStart"/>
+      <w:r>
+        <w:t>delete</w:t>
+      </w:r>
+      <w:proofErr w:type="spellEnd"/>
+      <w:r>
+        <w:t>(</w:t>
+      </w:r>
+      <w:proofErr w:type="gramEnd"/>
+      <w:r>
+        <w:t>&amp;socket);</w:t>
+      </w:r>
+    </w:p>
+    <w:p>
+      <w:r>
+        <w:lastRenderedPageBreak/>
+        <w:t xml:space="preserve">After </w:t>
+      </w:r>
+      <w:r>
+        <w:t xml:space="preserve">the call to </w:t>
+      </w:r>
+      <w:proofErr w:type="spellStart"/>
+      <w:r>
+        <w:t>wiced_tcp_packet_create_tcp</w:t>
+      </w:r>
+      <w:proofErr w:type="spellEnd"/>
       <w:r>
         <w:t>:</w:t>
       </w:r>
@@ -2800,12 +3878,14 @@
       <w:r>
         <w:t xml:space="preserve">The pointer </w:t>
       </w:r>
+      <w:proofErr w:type="spellStart"/>
       <w:r>
         <w:rPr>
           <w:i/>
         </w:rPr>
         <w:t>myPacket</w:t>
       </w:r>
+      <w:proofErr w:type="spellEnd"/>
       <w:r>
         <w:t xml:space="preserve"> will point to the packet in the packet pool that is allocated to </w:t>
       </w:r>
@@ -2824,18 +3904,24 @@
           <w:numId w:val="22"/>
         </w:numPr>
       </w:pPr>
-      <w:r>
-        <w:rPr>
-          <w:i/>
-        </w:rPr>
-        <w:lastRenderedPageBreak/>
+      <w:proofErr w:type="spellStart"/>
+      <w:proofErr w:type="gramStart"/>
+      <w:r>
+        <w:rPr>
+          <w:i/>
+        </w:rPr>
         <w:t>availableDataSize</w:t>
       </w:r>
+      <w:proofErr w:type="spellEnd"/>
+      <w:proofErr w:type="gramEnd"/>
       <w:r>
         <w:t xml:space="preserve"> will be set to the maximum number of bytes that you can store in the packet (about 1500).  You should make sure that you don’t copy more into the packet </w:t>
       </w:r>
       <w:r>
-        <w:t>then it can hold</w:t>
+        <w:t>tha</w:t>
+      </w:r>
+      <w:r>
+        <w:t>n it can hold</w:t>
       </w:r>
       <w:r>
         <w:t xml:space="preserve">. In order to keep this example simple, </w:t>
@@ -2874,20 +3960,34 @@
         <w:t>data</w:t>
       </w:r>
       <w:r>
-        <w:t xml:space="preserve"> will point to the place where you need to copy your message (which I do in line </w:t>
-      </w:r>
-      <w:r>
-        <w:t xml:space="preserve">11 </w:t>
+        <w:t xml:space="preserve"> will point to the place where you need to copy </w:t>
+      </w:r>
+      <w:r>
+        <w:t>your message (which I do in</w:t>
+      </w:r>
+      <w:r>
+        <w:t xml:space="preserve"> </w:t>
+      </w:r>
+      <w:r>
+        <w:t>the</w:t>
+      </w:r>
+      <w:r>
+        <w:t xml:space="preserve"> </w:t>
+      </w:r>
+      <w:r>
+        <w:t xml:space="preserve">line </w:t>
       </w:r>
       <w:r>
         <w:t xml:space="preserve">with the </w:t>
       </w:r>
+      <w:proofErr w:type="spellStart"/>
       <w:r>
         <w:rPr>
           <w:i/>
         </w:rPr>
         <w:t>memcpy</w:t>
       </w:r>
+      <w:proofErr w:type="spellEnd"/>
       <w:r>
         <w:t>)</w:t>
       </w:r>
@@ -2897,26 +3997,21 @@
     </w:p>
     <w:p>
       <w:r>
-        <w:t xml:space="preserve">Be very careful with line </w:t>
-      </w:r>
-      <w:r>
-        <w:t xml:space="preserve">12 </w:t>
-      </w:r>
-      <w:r>
-        <w:t>as you are doing pointer arithmetic.</w:t>
-      </w:r>
-    </w:p>
-    <w:p>
-      <w:pPr>
-        <w:rPr>
-          <w:rFonts w:ascii="Cambria" w:eastAsia="Times New Roman" w:hAnsi="Cambria"/>
-          <w:b/>
-          <w:bCs/>
-          <w:color w:val="4F81BD"/>
-        </w:rPr>
-      </w:pPr>
-      <w:r>
-        <w:br w:type="page"/>
+        <w:t xml:space="preserve">Be very careful with </w:t>
+      </w:r>
+      <w:r>
+        <w:t xml:space="preserve">the line that calls </w:t>
+      </w:r>
+      <w:proofErr w:type="spellStart"/>
+      <w:r>
+        <w:t>wiced_tcp_set_data_end</w:t>
+      </w:r>
+      <w:proofErr w:type="spellEnd"/>
+      <w:r>
+        <w:t xml:space="preserve"> as </w:t>
+      </w:r>
+      <w:r>
+        <w:t>you are doing pointer arithmetic.</w:t>
       </w:r>
     </w:p>
     <w:p>
@@ -2924,7 +4019,9 @@
         <w:pStyle w:val="Heading3"/>
       </w:pPr>
       <w:r>
-        <w:lastRenderedPageBreak/>
+        <w:t xml:space="preserve">(Advanced) </w:t>
+      </w:r>
+      <w:r>
         <w:t xml:space="preserve">Receiving Packets </w:t>
       </w:r>
       <w:r>
@@ -2965,11 +4062,33 @@
       <w:r>
         <w:t xml:space="preserve"> the </w:t>
       </w:r>
-      <w:r>
-        <w:rPr>
-          <w:i/>
-        </w:rPr>
-        <w:t>wiced_tcp_accept(&amp;socket)</w:t>
+      <w:proofErr w:type="spellStart"/>
+      <w:r>
+        <w:rPr>
+          <w:i/>
+        </w:rPr>
+        <w:t>wiced_tcp_</w:t>
+      </w:r>
+      <w:proofErr w:type="gramStart"/>
+      <w:r>
+        <w:rPr>
+          <w:i/>
+        </w:rPr>
+        <w:t>accept</w:t>
+      </w:r>
+      <w:proofErr w:type="spellEnd"/>
+      <w:r>
+        <w:rPr>
+          <w:i/>
+        </w:rPr>
+        <w:t>(</w:t>
+      </w:r>
+      <w:proofErr w:type="gramEnd"/>
+      <w:r>
+        <w:rPr>
+          <w:i/>
+        </w:rPr>
+        <w:t>&amp;socket)</w:t>
       </w:r>
       <w:r>
         <w:t xml:space="preserve"> function which will </w:t>
@@ -2978,7 +4097,15 @@
         <w:t xml:space="preserve">suspend </w:t>
       </w:r>
       <w:r>
-        <w:t>your thread and wait for data to arrive.  Once data arrives it will wakeup your thread and continue exe</w:t>
+        <w:t xml:space="preserve">your thread and wait for data to arrive.  Once data arrives it will </w:t>
+      </w:r>
+      <w:proofErr w:type="spellStart"/>
+      <w:r>
+        <w:t>wakeup</w:t>
+      </w:r>
+      <w:proofErr w:type="spellEnd"/>
+      <w:r>
+        <w:t xml:space="preserve"> your thread and continue exe</w:t>
       </w:r>
       <w:r>
         <w:t>cution</w:t>
@@ -3004,12 +4131,14 @@
       <w:r>
         <w:t xml:space="preserve">, the return value from </w:t>
       </w:r>
+      <w:proofErr w:type="spellStart"/>
       <w:r>
         <w:rPr>
           <w:i/>
         </w:rPr>
         <w:t>wiced_tcp_accept</w:t>
       </w:r>
+      <w:proofErr w:type="spellEnd"/>
       <w:r>
         <w:t xml:space="preserve"> will be something other than WICED_SUCCESS.  It is then your choice what to do.</w:t>
       </w:r>
@@ -3025,12 +4154,14 @@
       <w:r>
         <w:t xml:space="preserve">Once the data has arrived you can call </w:t>
       </w:r>
+      <w:proofErr w:type="spellStart"/>
       <w:r>
         <w:rPr>
           <w:i/>
         </w:rPr>
         <w:t>wiced_tcp_receive</w:t>
       </w:r>
+      <w:proofErr w:type="spellEnd"/>
       <w:r>
         <w:t>.  This function has the prototype:</w:t>
       </w:r>
@@ -3040,8 +4171,29 @@
         <w:spacing w:after="0"/>
         <w:ind w:left="720"/>
       </w:pPr>
-      <w:r>
-        <w:t xml:space="preserve">wiced_tcp_receive( wiced_tcp_socket_t* socket, </w:t>
+      <w:proofErr w:type="spellStart"/>
+      <w:r>
+        <w:t>wiced_tcp_</w:t>
+      </w:r>
+      <w:proofErr w:type="gramStart"/>
+      <w:r>
+        <w:t>receive</w:t>
+      </w:r>
+      <w:proofErr w:type="spellEnd"/>
+      <w:r>
+        <w:t>(</w:t>
+      </w:r>
+      <w:proofErr w:type="gramEnd"/>
+      <w:r>
+        <w:t xml:space="preserve"> </w:t>
+      </w:r>
+      <w:proofErr w:type="spellStart"/>
+      <w:r>
+        <w:t>wiced_tcp_socket_t</w:t>
+      </w:r>
+      <w:proofErr w:type="spellEnd"/>
+      <w:r>
+        <w:t xml:space="preserve">* socket, </w:t>
       </w:r>
     </w:p>
     <w:p>
@@ -3049,16 +4201,26 @@
         <w:spacing w:after="0"/>
         <w:ind w:left="2880"/>
       </w:pPr>
-      <w:r>
-        <w:t xml:space="preserve">wiced_packet_t** packet, </w:t>
+      <w:proofErr w:type="spellStart"/>
+      <w:r>
+        <w:t>wiced_packet_t</w:t>
+      </w:r>
+      <w:proofErr w:type="spellEnd"/>
+      <w:r>
+        <w:t xml:space="preserve">** packet, </w:t>
       </w:r>
     </w:p>
     <w:p>
       <w:pPr>
         <w:ind w:left="2880"/>
       </w:pPr>
-      <w:r>
-        <w:t>uint32_t timeout )</w:t>
+      <w:proofErr w:type="gramStart"/>
+      <w:r>
+        <w:t>uint32_t</w:t>
+      </w:r>
+      <w:proofErr w:type="gramEnd"/>
+      <w:r>
+        <w:t xml:space="preserve"> timeout )</w:t>
       </w:r>
     </w:p>
     <w:p>
@@ -3068,11 +4230,19 @@
       <w:r>
         <w:t xml:space="preserve">The </w:t>
       </w:r>
-      <w:r>
-        <w:rPr>
-          <w:i/>
-        </w:rPr>
-        <w:t>wiced_packet_t **</w:t>
+      <w:proofErr w:type="spellStart"/>
+      <w:r>
+        <w:rPr>
+          <w:i/>
+        </w:rPr>
+        <w:t>wiced_packet_t</w:t>
+      </w:r>
+      <w:proofErr w:type="spellEnd"/>
+      <w:r>
+        <w:rPr>
+          <w:i/>
+        </w:rPr>
+        <w:t xml:space="preserve"> **</w:t>
       </w:r>
       <w:r>
         <w:t xml:space="preserve"> packet means that you need to give it a pointer to a pointer </w:t>
@@ -3080,24 +4250,28 @@
       <w:r>
         <w:t xml:space="preserve">of type </w:t>
       </w:r>
+      <w:proofErr w:type="spellStart"/>
       <w:r>
         <w:rPr>
           <w:i/>
         </w:rPr>
         <w:t>wiced_packet_t</w:t>
       </w:r>
+      <w:proofErr w:type="spellEnd"/>
       <w:r>
         <w:t xml:space="preserve"> </w:t>
       </w:r>
       <w:r>
         <w:t xml:space="preserve">so that the receive function can set your pointer to point to the TCP packet in the packet pool.  This function will also increment the reference count of that packet so when you are done you need to delete the packet by calling </w:t>
       </w:r>
+      <w:proofErr w:type="spellStart"/>
       <w:r>
         <w:rPr>
           <w:i/>
         </w:rPr>
         <w:t>wiced_packet_delete</w:t>
       </w:r>
+      <w:proofErr w:type="spellEnd"/>
       <w:r>
         <w:t>.</w:t>
       </w:r>
@@ -3113,12 +4287,14 @@
       <w:r>
         <w:t xml:space="preserve">Finally, you can get the actual TCP packet data by calling </w:t>
       </w:r>
+      <w:proofErr w:type="spellStart"/>
       <w:r>
         <w:rPr>
           <w:i/>
         </w:rPr>
         <w:t>wiced_packet_get_data</w:t>
       </w:r>
+      <w:proofErr w:type="spellEnd"/>
       <w:r>
         <w:t xml:space="preserve"> which has the following prototype:</w:t>
       </w:r>
@@ -3128,8 +4304,29 @@
         <w:spacing w:after="0"/>
         <w:ind w:left="720"/>
       </w:pPr>
-      <w:r>
-        <w:t xml:space="preserve">wiced_result_t wiced_packet_get_data( </w:t>
+      <w:proofErr w:type="spellStart"/>
+      <w:r>
+        <w:t>wiced_result_t</w:t>
+      </w:r>
+      <w:proofErr w:type="spellEnd"/>
+      <w:r>
+        <w:t xml:space="preserve"> </w:t>
+      </w:r>
+      <w:proofErr w:type="spellStart"/>
+      <w:r>
+        <w:t>wiced_packet_get_</w:t>
+      </w:r>
+      <w:proofErr w:type="gramStart"/>
+      <w:r>
+        <w:t>data</w:t>
+      </w:r>
+      <w:proofErr w:type="spellEnd"/>
+      <w:r>
+        <w:t>(</w:t>
+      </w:r>
+      <w:proofErr w:type="gramEnd"/>
+      <w:r>
+        <w:t xml:space="preserve"> </w:t>
       </w:r>
     </w:p>
     <w:p>
@@ -3137,8 +4334,13 @@
         <w:spacing w:after="0"/>
         <w:ind w:left="2160"/>
       </w:pPr>
-      <w:r>
-        <w:t xml:space="preserve">wiced_packet_t* packet, </w:t>
+      <w:proofErr w:type="spellStart"/>
+      <w:r>
+        <w:t>wiced_packet_t</w:t>
+      </w:r>
+      <w:proofErr w:type="spellEnd"/>
+      <w:r>
+        <w:t xml:space="preserve">* packet, </w:t>
       </w:r>
     </w:p>
     <w:p>
@@ -3146,8 +4348,13 @@
         <w:spacing w:after="0"/>
         <w:ind w:left="2160"/>
       </w:pPr>
-      <w:r>
-        <w:t xml:space="preserve">uint16_t offset, </w:t>
+      <w:proofErr w:type="gramStart"/>
+      <w:r>
+        <w:t>uint16_t</w:t>
+      </w:r>
+      <w:proofErr w:type="gramEnd"/>
+      <w:r>
+        <w:t xml:space="preserve"> offset, </w:t>
       </w:r>
     </w:p>
     <w:p>
@@ -3165,7 +4372,15 @@
         <w:ind w:left="2160"/>
       </w:pPr>
       <w:r>
-        <w:t xml:space="preserve">uint16_t* fragment_available_data_length, </w:t>
+        <w:t xml:space="preserve">uint16_t* </w:t>
+      </w:r>
+      <w:proofErr w:type="spellStart"/>
+      <w:r>
+        <w:t>fragment_available_data_length</w:t>
+      </w:r>
+      <w:proofErr w:type="spellEnd"/>
+      <w:r>
+        <w:t xml:space="preserve">, </w:t>
       </w:r>
     </w:p>
     <w:p>
@@ -3173,8 +4388,21 @@
         <w:ind w:left="2160"/>
       </w:pPr>
       <w:r>
-        <w:t>uint16_t *total_available_data_length )</w:t>
-      </w:r>
+        <w:t>uint16_t *</w:t>
+      </w:r>
+      <w:proofErr w:type="spellStart"/>
+      <w:r>
+        <w:t>total_available_data_</w:t>
+      </w:r>
+      <w:proofErr w:type="gramStart"/>
+      <w:r>
+        <w:t>length</w:t>
+      </w:r>
+      <w:proofErr w:type="spellEnd"/>
+      <w:r>
+        <w:t xml:space="preserve"> )</w:t>
+      </w:r>
+      <w:proofErr w:type="gramEnd"/>
     </w:p>
     <w:p>
       <w:pPr>
@@ -3230,8 +4458,13 @@
         <w:spacing w:after="0"/>
         <w:ind w:left="720"/>
       </w:pPr>
-      <w:r>
-        <w:t>while(1)</w:t>
+      <w:proofErr w:type="gramStart"/>
+      <w:r>
+        <w:t>while(</w:t>
+      </w:r>
+      <w:proofErr w:type="gramEnd"/>
+      <w:r>
+        <w:t>1)</w:t>
       </w:r>
     </w:p>
     <w:p>
@@ -3250,8 +4483,21 @@
         <w:spacing w:after="0"/>
         <w:ind w:left="1440"/>
       </w:pPr>
-      <w:r>
-        <w:t>wiced_packet_t *myPacket;</w:t>
+      <w:proofErr w:type="spellStart"/>
+      <w:r>
+        <w:t>wiced_packet_t</w:t>
+      </w:r>
+      <w:proofErr w:type="spellEnd"/>
+      <w:r>
+        <w:t xml:space="preserve"> *</w:t>
+      </w:r>
+      <w:proofErr w:type="spellStart"/>
+      <w:r>
+        <w:t>myPacket</w:t>
+      </w:r>
+      <w:proofErr w:type="spellEnd"/>
+      <w:r>
+        <w:t>;</w:t>
       </w:r>
     </w:p>
     <w:p>
@@ -3261,7 +4507,15 @@
         <w:ind w:left="1440"/>
       </w:pPr>
       <w:r>
-        <w:t>uint8_t *myData;</w:t>
+        <w:t>uint8_t *</w:t>
+      </w:r>
+      <w:proofErr w:type="spellStart"/>
+      <w:r>
+        <w:t>myData</w:t>
+      </w:r>
+      <w:proofErr w:type="spellEnd"/>
+      <w:r>
+        <w:t>;</w:t>
       </w:r>
     </w:p>
     <w:p>
@@ -3271,7 +4525,23 @@
         <w:ind w:left="1440"/>
       </w:pPr>
       <w:r>
-        <w:t>uint16_t frag_len,avail_len;</w:t>
+        <w:t xml:space="preserve">uint16_t </w:t>
+      </w:r>
+      <w:proofErr w:type="spellStart"/>
+      <w:r>
+        <w:t>frag_len</w:t>
+      </w:r>
+      <w:proofErr w:type="gramStart"/>
+      <w:r>
+        <w:t>,avail</w:t>
+      </w:r>
+      <w:proofErr w:type="gramEnd"/>
+      <w:r>
+        <w:t>_len</w:t>
+      </w:r>
+      <w:proofErr w:type="spellEnd"/>
+      <w:r>
+        <w:t>;</w:t>
       </w:r>
     </w:p>
     <w:p>
@@ -3280,8 +4550,21 @@
         <w:spacing w:after="0"/>
         <w:ind w:left="1440"/>
       </w:pPr>
-      <w:r>
-        <w:t>result = wiced_tcp_accept(</w:t>
+      <w:proofErr w:type="gramStart"/>
+      <w:r>
+        <w:t>result</w:t>
+      </w:r>
+      <w:proofErr w:type="gramEnd"/>
+      <w:r>
+        <w:t xml:space="preserve"> = </w:t>
+      </w:r>
+      <w:proofErr w:type="spellStart"/>
+      <w:r>
+        <w:t>wiced_tcp_accept</w:t>
+      </w:r>
+      <w:proofErr w:type="spellEnd"/>
+      <w:r>
+        <w:t>(</w:t>
       </w:r>
       <w:r>
         <w:t xml:space="preserve"> </w:t>
@@ -3311,8 +4594,13 @@
         <w:spacing w:after="0"/>
         <w:ind w:left="1440"/>
       </w:pPr>
-      <w:r>
-        <w:t xml:space="preserve">if (result != WICED_SUCCESS) </w:t>
+      <w:proofErr w:type="gramStart"/>
+      <w:r>
+        <w:t>if</w:t>
+      </w:r>
+      <w:proofErr w:type="gramEnd"/>
+      <w:r>
+        <w:t xml:space="preserve"> (result != WICED_SUCCESS) </w:t>
       </w:r>
       <w:r>
         <w:t xml:space="preserve">   </w:t>
@@ -3336,8 +4624,13 @@
         <w:spacing w:after="0"/>
         <w:ind w:left="2340"/>
       </w:pPr>
-      <w:r>
-        <w:t>continue;</w:t>
+      <w:proofErr w:type="gramStart"/>
+      <w:r>
+        <w:t>continue</w:t>
+      </w:r>
+      <w:proofErr w:type="gramEnd"/>
+      <w:r>
+        <w:t>;</w:t>
       </w:r>
       <w:r>
         <w:t xml:space="preserve">                                  //  Skip the rest of this iteration through </w:t>
@@ -3355,9 +4648,19 @@
         <w:spacing w:after="0"/>
         <w:ind w:left="1440"/>
       </w:pPr>
-      <w:r>
-        <w:t>wiced_tcp_receive(</w:t>
-      </w:r>
+      <w:proofErr w:type="spellStart"/>
+      <w:r>
+        <w:t>wiced_tcp_</w:t>
+      </w:r>
+      <w:proofErr w:type="gramStart"/>
+      <w:r>
+        <w:t>receive</w:t>
+      </w:r>
+      <w:proofErr w:type="spellEnd"/>
+      <w:r>
+        <w:t>(</w:t>
+      </w:r>
+      <w:proofErr w:type="gramEnd"/>
       <w:r>
         <w:t xml:space="preserve"> </w:t>
       </w:r>
@@ -3368,7 +4671,15 @@
         <w:t xml:space="preserve"> </w:t>
       </w:r>
       <w:r>
-        <w:t>&amp;myPacket,</w:t>
+        <w:t>&amp;</w:t>
+      </w:r>
+      <w:proofErr w:type="spellStart"/>
+      <w:r>
+        <w:t>myPacket</w:t>
+      </w:r>
+      <w:proofErr w:type="spellEnd"/>
+      <w:r>
+        <w:t>,</w:t>
       </w:r>
       <w:r>
         <w:t xml:space="preserve"> </w:t>
@@ -3389,14 +4700,29 @@
         <w:spacing w:after="0"/>
         <w:ind w:left="1440"/>
       </w:pPr>
-      <w:r>
-        <w:t>wiced_packet_get_data(</w:t>
-      </w:r>
+      <w:proofErr w:type="spellStart"/>
+      <w:r>
+        <w:t>wiced_packet_get_</w:t>
+      </w:r>
+      <w:proofErr w:type="gramStart"/>
+      <w:r>
+        <w:t>data</w:t>
+      </w:r>
+      <w:proofErr w:type="spellEnd"/>
+      <w:r>
+        <w:t>(</w:t>
+      </w:r>
+      <w:proofErr w:type="gramEnd"/>
       <w:r>
         <w:t xml:space="preserve"> </w:t>
       </w:r>
-      <w:r>
-        <w:t>myPacket,</w:t>
+      <w:proofErr w:type="spellStart"/>
+      <w:r>
+        <w:t>myPacket</w:t>
+      </w:r>
+      <w:proofErr w:type="spellEnd"/>
+      <w:r>
+        <w:t>,</w:t>
       </w:r>
       <w:r>
         <w:t xml:space="preserve"> </w:t>
@@ -3408,20 +4734,41 @@
         <w:t xml:space="preserve"> </w:t>
       </w:r>
       <w:r>
-        <w:t>&amp;myData,</w:t>
+        <w:t>&amp;</w:t>
+      </w:r>
+      <w:proofErr w:type="spellStart"/>
+      <w:r>
+        <w:t>myData</w:t>
+      </w:r>
+      <w:proofErr w:type="spellEnd"/>
+      <w:r>
+        <w:t>,</w:t>
       </w:r>
       <w:r>
         <w:t xml:space="preserve"> </w:t>
       </w:r>
       <w:r>
-        <w:t>&amp;frag_len,</w:t>
+        <w:t>&amp;</w:t>
+      </w:r>
+      <w:proofErr w:type="spellStart"/>
+      <w:r>
+        <w:t>frag_len</w:t>
+      </w:r>
+      <w:proofErr w:type="spellEnd"/>
+      <w:r>
+        <w:t>,</w:t>
       </w:r>
       <w:r>
         <w:t xml:space="preserve"> </w:t>
       </w:r>
       <w:r>
-        <w:t>&amp;avail_len</w:t>
-      </w:r>
+        <w:t>&amp;</w:t>
+      </w:r>
+      <w:proofErr w:type="spellStart"/>
+      <w:r>
+        <w:t>avail_len</w:t>
+      </w:r>
+      <w:proofErr w:type="spellEnd"/>
       <w:r>
         <w:t xml:space="preserve"> </w:t>
       </w:r>
@@ -3435,8 +4782,23 @@
         <w:spacing w:after="0"/>
         <w:ind w:left="1440"/>
       </w:pPr>
-      <w:r>
-        <w:t xml:space="preserve">myData[avail_len] =  0; </w:t>
+      <w:proofErr w:type="spellStart"/>
+      <w:proofErr w:type="gramStart"/>
+      <w:r>
+        <w:t>myData</w:t>
+      </w:r>
+      <w:proofErr w:type="spellEnd"/>
+      <w:r>
+        <w:t>[</w:t>
+      </w:r>
+      <w:proofErr w:type="spellStart"/>
+      <w:proofErr w:type="gramEnd"/>
+      <w:r>
+        <w:t>avail_len</w:t>
+      </w:r>
+      <w:proofErr w:type="spellEnd"/>
+      <w:r>
+        <w:t xml:space="preserve">] =  0; </w:t>
       </w:r>
       <w:r>
         <w:t xml:space="preserve">            </w:t>
@@ -3470,13 +4832,26 @@
         <w:ind w:left="1440"/>
       </w:pPr>
       <w:r>
-        <w:t>WPRINT_APP_INFO((“Packet=%s\n”,</w:t>
+        <w:t>WPRINT_APP_</w:t>
+      </w:r>
+      <w:proofErr w:type="gramStart"/>
+      <w:r>
+        <w:t>INFO(</w:t>
+      </w:r>
+      <w:proofErr w:type="gramEnd"/>
+      <w:r>
+        <w:t>(“Packet=%s\n”,</w:t>
       </w:r>
       <w:r>
         <w:t xml:space="preserve"> </w:t>
       </w:r>
-      <w:r>
-        <w:t>myData));</w:t>
+      <w:proofErr w:type="spellStart"/>
+      <w:r>
+        <w:t>myData</w:t>
+      </w:r>
+      <w:proofErr w:type="spellEnd"/>
+      <w:r>
+        <w:t>));</w:t>
       </w:r>
     </w:p>
     <w:p>
@@ -3485,15 +4860,27 @@
         <w:spacing w:after="0"/>
         <w:ind w:left="1440"/>
       </w:pPr>
-      <w:r>
-        <w:t>wiced_packet_delete(</w:t>
-      </w:r>
+      <w:proofErr w:type="spellStart"/>
+      <w:r>
+        <w:t>wiced_packet_</w:t>
+      </w:r>
+      <w:proofErr w:type="gramStart"/>
+      <w:r>
+        <w:t>delete</w:t>
+      </w:r>
+      <w:proofErr w:type="spellEnd"/>
+      <w:r>
+        <w:t>(</w:t>
+      </w:r>
+      <w:proofErr w:type="gramEnd"/>
       <w:r>
         <w:t xml:space="preserve"> </w:t>
       </w:r>
+      <w:proofErr w:type="spellStart"/>
       <w:r>
         <w:t>myPacket</w:t>
       </w:r>
+      <w:proofErr w:type="spellEnd"/>
       <w:r>
         <w:t xml:space="preserve"> </w:t>
       </w:r>
@@ -3507,8 +4894,21 @@
         <w:spacing w:after="0"/>
         <w:ind w:left="1440"/>
       </w:pPr>
-      <w:r>
-        <w:t>wiced_tcp_disconnect(&amp;socket);</w:t>
+      <w:proofErr w:type="spellStart"/>
+      <w:r>
+        <w:t>wiced_tcp_</w:t>
+      </w:r>
+      <w:proofErr w:type="gramStart"/>
+      <w:r>
+        <w:t>disconnect</w:t>
+      </w:r>
+      <w:proofErr w:type="spellEnd"/>
+      <w:r>
+        <w:t>(</w:t>
+      </w:r>
+      <w:proofErr w:type="gramEnd"/>
+      <w:r>
+        <w:t>&amp;socket);</w:t>
       </w:r>
     </w:p>
     <w:p>
@@ -3555,17 +4955,33 @@
       <w:r>
         <w:t xml:space="preserve">, the </w:t>
       </w:r>
-      <w:r>
-        <w:rPr>
-          <w:i/>
-        </w:rPr>
-        <w:t>wiced_tcp_accept</w:t>
-      </w:r>
-      <w:r>
-        <w:rPr>
-          <w:i/>
-        </w:rPr>
-        <w:t>()</w:t>
+      <w:proofErr w:type="spellStart"/>
+      <w:r>
+        <w:rPr>
+          <w:i/>
+        </w:rPr>
+        <w:t>wiced_tcp_</w:t>
+      </w:r>
+      <w:proofErr w:type="gramStart"/>
+      <w:r>
+        <w:rPr>
+          <w:i/>
+        </w:rPr>
+        <w:t>accept</w:t>
+      </w:r>
+      <w:proofErr w:type="spellEnd"/>
+      <w:r>
+        <w:rPr>
+          <w:i/>
+        </w:rPr>
+        <w:t>(</w:t>
+      </w:r>
+      <w:proofErr w:type="gramEnd"/>
+      <w:r>
+        <w:rPr>
+          <w:i/>
+        </w:rPr>
+        <w:t>)</w:t>
       </w:r>
       <w:r>
         <w:t xml:space="preserve"> call allows the server to receive the next packet.</w:t>
@@ -4331,8 +5747,13 @@
           <w:numId w:val="3"/>
         </w:numPr>
       </w:pPr>
-      <w:r>
-        <w:t xml:space="preserve">Pre Share the </w:t>
+      <w:proofErr w:type="spellStart"/>
+      <w:r>
+        <w:t>Pre</w:t>
+      </w:r>
+      <w:proofErr w:type="spellEnd"/>
+      <w:r>
+        <w:t xml:space="preserve"> Share the </w:t>
       </w:r>
       <w:r>
         <w:t xml:space="preserve">public </w:t>
@@ -4393,89 +5814,106 @@
     <w:p>
       <w:pPr>
         <w:pStyle w:val="Heading3"/>
+        <w:rPr>
+          <w:sz w:val="20"/>
+        </w:rPr>
       </w:pPr>
       <w:hyperlink r:id="rId19" w:history="1">
         <w:r>
           <w:rPr>
             <w:rStyle w:val="Hyperlink"/>
+            <w:sz w:val="20"/>
           </w:rPr>
           <w:t>S</w:t>
         </w:r>
         <w:r>
           <w:rPr>
             <w:rStyle w:val="Hyperlink"/>
+            <w:sz w:val="20"/>
           </w:rPr>
           <w:t xml:space="preserve">ecure </w:t>
         </w:r>
         <w:r>
           <w:rPr>
             <w:rStyle w:val="Hyperlink"/>
+            <w:sz w:val="20"/>
           </w:rPr>
           <w:t>S</w:t>
         </w:r>
         <w:r>
           <w:rPr>
             <w:rStyle w:val="Hyperlink"/>
+            <w:sz w:val="20"/>
           </w:rPr>
           <w:t xml:space="preserve">ockets </w:t>
         </w:r>
         <w:r>
           <w:rPr>
             <w:rStyle w:val="Hyperlink"/>
+            <w:sz w:val="20"/>
           </w:rPr>
           <w:t>L</w:t>
         </w:r>
         <w:r>
           <w:rPr>
             <w:rStyle w:val="Hyperlink"/>
+            <w:sz w:val="20"/>
           </w:rPr>
           <w:t xml:space="preserve">ayer (SSL) </w:t>
         </w:r>
         <w:r>
           <w:rPr>
             <w:rStyle w:val="Hyperlink"/>
+            <w:sz w:val="20"/>
           </w:rPr>
           <w:t>/</w:t>
         </w:r>
         <w:r>
           <w:rPr>
             <w:rStyle w:val="Hyperlink"/>
+            <w:sz w:val="20"/>
           </w:rPr>
           <w:t xml:space="preserve"> </w:t>
         </w:r>
         <w:r>
           <w:rPr>
             <w:rStyle w:val="Hyperlink"/>
+            <w:sz w:val="20"/>
           </w:rPr>
           <w:t>T</w:t>
         </w:r>
         <w:r>
           <w:rPr>
             <w:rStyle w:val="Hyperlink"/>
+            <w:sz w:val="20"/>
           </w:rPr>
           <w:t xml:space="preserve">ransport </w:t>
         </w:r>
         <w:r>
           <w:rPr>
             <w:rStyle w:val="Hyperlink"/>
+            <w:sz w:val="20"/>
           </w:rPr>
           <w:t>L</w:t>
         </w:r>
         <w:r>
           <w:rPr>
             <w:rStyle w:val="Hyperlink"/>
+            <w:sz w:val="20"/>
           </w:rPr>
           <w:t xml:space="preserve">ayer </w:t>
         </w:r>
         <w:r>
           <w:rPr>
             <w:rStyle w:val="Hyperlink"/>
+            <w:sz w:val="20"/>
           </w:rPr>
           <w:t>Security</w:t>
         </w:r>
         <w:r>
           <w:rPr>
             <w:rStyle w:val="Hyperlink"/>
+            <w:sz w:val="20"/>
           </w:rPr>
           <w:t xml:space="preserve"> (TLS)</w:t>
         </w:r>
@@ -4488,8 +5926,13 @@
       <w:r>
         <w:t xml:space="preserve">SSL and </w:t>
       </w:r>
-      <w:r>
-        <w:t xml:space="preserve">and its successor </w:t>
+      <w:proofErr w:type="spellStart"/>
+      <w:r>
+        <w:t>and</w:t>
+      </w:r>
+      <w:proofErr w:type="spellEnd"/>
+      <w:r>
+        <w:t xml:space="preserve"> its successor </w:t>
       </w:r>
       <w:r>
         <w:t xml:space="preserve">TLS </w:t>
@@ -4587,8 +6030,13 @@
         <w:sym w:font="Wingdings" w:char="F0E0"/>
       </w:r>
       <w:r>
-        <w:t xml:space="preserve"> Router</w:t>
-      </w:r>
+        <w:t xml:space="preserve"> </w:t>
+      </w:r>
+      <w:proofErr w:type="spellStart"/>
+      <w:r>
+        <w:t>Router</w:t>
+      </w:r>
+      <w:proofErr w:type="spellEnd"/>
       <w:r>
         <w:sym w:font="Wingdings" w:char="F0E0"/>
       </w:r>
@@ -5175,7 +6623,15 @@
         </w:numPr>
       </w:pPr>
       <w:r>
-        <w:t>Open a socket to WWEP server (create, bind, connect).</w:t>
+        <w:t xml:space="preserve">Open a socket to WWEP server (create, bind, </w:t>
+      </w:r>
+      <w:proofErr w:type="gramStart"/>
+      <w:r>
+        <w:t>connect</w:t>
+      </w:r>
+      <w:proofErr w:type="gramEnd"/>
+      <w:r>
+        <w:t>).</w:t>
       </w:r>
     </w:p>
     <w:p>
@@ -5225,11 +6681,19 @@
       <w:r>
         <w:t xml:space="preserve">Delete the TCP stream (Hint: </w:t>
       </w:r>
-      <w:r>
-        <w:rPr>
-          <w:i/>
-        </w:rPr>
-        <w:t>wiced_tcp_stream_deinit()</w:t>
+      <w:proofErr w:type="spellStart"/>
+      <w:r>
+        <w:rPr>
+          <w:i/>
+        </w:rPr>
+        <w:t>wiced_tcp_stream_deinit</w:t>
+      </w:r>
+      <w:proofErr w:type="spellEnd"/>
+      <w:r>
+        <w:rPr>
+          <w:i/>
+        </w:rPr>
+        <w:t>()</w:t>
       </w:r>
       <w:r>
         <w:t>)</w:t>
@@ -5306,10 +6770,18 @@
         <w:t xml:space="preserve">WWEP </w:t>
       </w:r>
       <w:r>
-        <w:t>protocol the server returns a packet with either “A” or an</w:t>
-      </w:r>
-      <w:r>
-        <w:t>d “X” as the first character.  For this exercise, r</w:t>
+        <w:t xml:space="preserve">protocol the server returns a packet with either “A” or </w:t>
+      </w:r>
+      <w:proofErr w:type="spellStart"/>
+      <w:r>
+        <w:t>an</w:t>
+      </w:r>
+      <w:r>
+        <w:t>d</w:t>
+      </w:r>
+      <w:proofErr w:type="spellEnd"/>
+      <w:r>
+        <w:t xml:space="preserve"> “X” as the first character.  For this exercise, r</w:t>
       </w:r>
       <w:r>
         <w:t xml:space="preserve">ead the </w:t>
@@ -5340,6 +6812,7 @@
       <w:r>
         <w:t>This can be done by calling “</w:t>
       </w:r>
+      <w:proofErr w:type="spellStart"/>
       <w:r>
         <w:rPr>
           <w:i/>
@@ -5350,7 +6823,28 @@
         <w:rPr>
           <w:i/>
         </w:rPr>
-        <w:t>stream_read()</w:t>
+        <w:t>stream_</w:t>
+      </w:r>
+      <w:proofErr w:type="gramStart"/>
+      <w:r>
+        <w:rPr>
+          <w:i/>
+        </w:rPr>
+        <w:t>read</w:t>
+      </w:r>
+      <w:proofErr w:type="spellEnd"/>
+      <w:r>
+        <w:rPr>
+          <w:i/>
+        </w:rPr>
+        <w:t>(</w:t>
+      </w:r>
+      <w:proofErr w:type="gramEnd"/>
+      <w:r>
+        <w:rPr>
+          <w:i/>
+        </w:rPr>
+        <w:t>)</w:t>
       </w:r>
       <w:r>
         <w:t>”</w:t>
@@ -5364,18 +6858,33 @@
         <w:t xml:space="preserve">(Advanced) </w:t>
       </w:r>
       <w:r>
-        <w:t>03 Modify (01</w:t>
+        <w:t>03 Modify (0</w:t>
+      </w:r>
+      <w:r>
+        <w:t>2</w:t>
       </w:r>
       <w:r>
         <w:t xml:space="preserve">) to use TCP </w:t>
       </w:r>
       <w:r>
-        <w:t>Packets (instead of streams)</w:t>
-      </w:r>
-    </w:p>
-    <w:p>
-      <w:r>
-        <w:t>For this exercise you will repeat exercise 01 to manually create your own packets instead of relying on the stream functions. Follow all of the steps from exercise 01</w:t>
+        <w:t>p</w:t>
+      </w:r>
+      <w:r>
+        <w:t>ackets (instead of streams)</w:t>
+      </w:r>
+    </w:p>
+    <w:p>
+      <w:r>
+        <w:t>For this exercise you will repeat exercise 0</w:t>
+      </w:r>
+      <w:r>
+        <w:t>2</w:t>
+      </w:r>
+      <w:r>
+        <w:t xml:space="preserve"> to manually create your own packets instead of relying on the stream functions. Follow all of the steps from exercise 0</w:t>
+      </w:r>
+      <w:r>
+        <w:t>2</w:t>
       </w:r>
       <w:r>
         <w:t xml:space="preserve"> to set up the exercise, initialize your network connect, and create a socket. Then, for transferring data to the server, instead of creating a stream, use the following steps:</w:t>
@@ -5390,10 +6899,17 @@
         </w:numPr>
       </w:pPr>
       <w:r>
-        <w:t>Create a Packet with11</w:t>
-      </w:r>
-      <w:bookmarkStart w:id="0" w:name="_GoBack"/>
-      <w:bookmarkEnd w:id="0"/>
+        <w:t>Create a transmit p</w:t>
+      </w:r>
+      <w:r>
+        <w:t>acket with</w:t>
+      </w:r>
+      <w:r>
+        <w:t xml:space="preserve"> </w:t>
+      </w:r>
+      <w:r>
+        <w:t>11</w:t>
+      </w:r>
       <w:r>
         <w:t xml:space="preserve"> bytes:</w:t>
       </w:r>
@@ -5476,7 +6992,10 @@
         </w:numPr>
       </w:pPr>
       <w:r>
-        <w:t>Send the Packet to the Socket</w:t>
+        <w:t>Send the packet to the s</w:t>
+      </w:r>
+      <w:r>
+        <w:t>ocket</w:t>
       </w:r>
     </w:p>
     <w:p>
@@ -5488,7 +7007,10 @@
         </w:numPr>
       </w:pPr>
       <w:r>
-        <w:t>Delete the Packet</w:t>
+        <w:t>Delete the transmit p</w:t>
+      </w:r>
+      <w:r>
+        <w:t>acket</w:t>
       </w:r>
     </w:p>
     <w:p>
@@ -5500,7 +7022,41 @@
         </w:numPr>
       </w:pPr>
       <w:r>
-        <w:t>Delete the Socket</w:t>
+        <w:t>Read data back from the server</w:t>
+      </w:r>
+    </w:p>
+    <w:p>
+      <w:pPr>
+        <w:pStyle w:val="ListParagraph"/>
+        <w:numPr>
+          <w:ilvl w:val="1"/>
+          <w:numId w:val="29"/>
+        </w:numPr>
+      </w:pPr>
+      <w:r>
+        <w:t>Hint: use</w:t>
+      </w:r>
+      <w:r>
+        <w:t xml:space="preserve"> </w:t>
+      </w:r>
+      <w:proofErr w:type="spellStart"/>
+      <w:r>
+        <w:t>wiced_tcp_receive</w:t>
+      </w:r>
+      <w:proofErr w:type="spellEnd"/>
+      <w:r>
+        <w:t xml:space="preserve">() and </w:t>
+      </w:r>
+      <w:proofErr w:type="spellStart"/>
+      <w:r>
+        <w:t>wic</w:t>
+      </w:r>
+      <w:r>
+        <w:t>ed_packet_get_data</w:t>
+      </w:r>
+      <w:proofErr w:type="spellEnd"/>
+      <w:r>
+        <w:t>()</w:t>
       </w:r>
     </w:p>
     <w:p>
@@ -5512,6 +7068,45 @@
         </w:numPr>
       </w:pPr>
       <w:r>
+        <w:t>Print</w:t>
+      </w:r>
+      <w:r>
+        <w:t xml:space="preserve"> the received data to the terminal.</w:t>
+      </w:r>
+    </w:p>
+    <w:p>
+      <w:pPr>
+        <w:pStyle w:val="ListParagraph"/>
+        <w:numPr>
+          <w:ilvl w:val="0"/>
+          <w:numId w:val="29"/>
+        </w:numPr>
+      </w:pPr>
+      <w:r>
+        <w:t>Delete the receive packet</w:t>
+      </w:r>
+    </w:p>
+    <w:p>
+      <w:pPr>
+        <w:pStyle w:val="ListParagraph"/>
+        <w:numPr>
+          <w:ilvl w:val="0"/>
+          <w:numId w:val="29"/>
+        </w:numPr>
+      </w:pPr>
+      <w:r>
+        <w:t>Delete the Socket</w:t>
+      </w:r>
+    </w:p>
+    <w:p>
+      <w:pPr>
+        <w:pStyle w:val="ListParagraph"/>
+        <w:numPr>
+          <w:ilvl w:val="0"/>
+          <w:numId w:val="29"/>
+        </w:numPr>
+      </w:pPr>
+      <w:r>
         <w:t>Go look at the console of the class WWEP server and make sure that your transactions happened.</w:t>
       </w:r>
     </w:p>
@@ -5532,7 +7127,15 @@
         <w:t>4</w:t>
       </w:r>
       <w:r>
-        <w:t xml:space="preserve"> Implement the server side of the insecure </w:t>
+        <w:t xml:space="preserve"> </w:t>
+      </w:r>
+      <w:proofErr w:type="gramStart"/>
+      <w:r>
+        <w:t>Implement</w:t>
+      </w:r>
+      <w:proofErr w:type="gramEnd"/>
+      <w:r>
+        <w:t xml:space="preserve"> the server side of the insecure </w:t>
       </w:r>
       <w:r>
         <w:t xml:space="preserve">WWEP </w:t>
@@ -5555,7 +7158,15 @@
     </w:p>
     <w:p>
       <w:r>
-        <w:t>Hint: Look at the documentation in the TCP server comms section of the API guide.</w:t>
+        <w:t xml:space="preserve">Hint: Look at the documentation in the TCP server </w:t>
+      </w:r>
+      <w:proofErr w:type="spellStart"/>
+      <w:r>
+        <w:t>comms</w:t>
+      </w:r>
+      <w:proofErr w:type="spellEnd"/>
+      <w:r>
+        <w:t xml:space="preserve"> section of the API guide.</w:t>
       </w:r>
     </w:p>
     <w:p>
@@ -5568,7 +7179,15 @@
         <w:t xml:space="preserve">Hint: The WICED library has a linked list utility that can be found </w:t>
       </w:r>
       <w:r>
-        <w:t>in the libraries/utilities directory.  You can simply include it using #include “linked_list.h” which also provide the API documentation.</w:t>
+        <w:t>in the libraries/utilities directory.  You can simply include it using #include “</w:t>
+      </w:r>
+      <w:proofErr w:type="spellStart"/>
+      <w:r>
+        <w:t>linked_list.h</w:t>
+      </w:r>
+      <w:proofErr w:type="spellEnd"/>
+      <w:r>
+        <w:t>” which also provide the API documentation.</w:t>
       </w:r>
     </w:p>
     <w:p>
@@ -5580,7 +7199,15 @@
         <w:t>(Advanced) 05</w:t>
       </w:r>
       <w:r>
-        <w:t xml:space="preserve"> Implement the server side of the insecure W</w:t>
+        <w:t xml:space="preserve"> </w:t>
+      </w:r>
+      <w:proofErr w:type="gramStart"/>
+      <w:r>
+        <w:t>Implement</w:t>
+      </w:r>
+      <w:proofErr w:type="gramEnd"/>
+      <w:r>
+        <w:t xml:space="preserve"> the server side of the insecure W</w:t>
       </w:r>
       <w:r>
         <w:t>W</w:t>
@@ -5603,7 +7230,15 @@
         <w:t xml:space="preserve">Hint: </w:t>
       </w:r>
       <w:r>
-        <w:t>Look at the function wiced_tcp_register_callbacks. You will need callback functions for a socket connection, for new data received from the client, and for a socket disconnection.</w:t>
+        <w:t xml:space="preserve">Look at the function </w:t>
+      </w:r>
+      <w:proofErr w:type="spellStart"/>
+      <w:r>
+        <w:t>wiced_tcp_register_callbacks</w:t>
+      </w:r>
+      <w:proofErr w:type="spellEnd"/>
+      <w:r>
+        <w:t>. You will need callback functions for a socket connection, for new data received from the client, and for a socket disconnection.</w:t>
       </w:r>
     </w:p>
     <w:p>
@@ -5611,7 +7246,15 @@
         <w:keepNext/>
       </w:pPr>
       <w:r>
-        <w:t xml:space="preserve">Hint: You may want to increase the transmit and receive buffer pool sizes </w:t>
+        <w:t xml:space="preserve">Hint: You may want to increase </w:t>
+      </w:r>
+      <w:proofErr w:type="gramStart"/>
+      <w:r>
+        <w:t>the transmit</w:t>
+      </w:r>
+      <w:proofErr w:type="gramEnd"/>
+      <w:r>
+        <w:t xml:space="preserve"> and receive buffer pool sizes </w:t>
       </w:r>
       <w:r>
         <w:t xml:space="preserve">to a value of 6 </w:t>
@@ -5747,8 +7390,13 @@
       <w:r>
         <w:t xml:space="preserve">08 </w:t>
       </w:r>
-      <w:r>
-        <w:t xml:space="preserve">Implement the server side of the secure </w:t>
+      <w:proofErr w:type="gramStart"/>
+      <w:r>
+        <w:t>Implement</w:t>
+      </w:r>
+      <w:proofErr w:type="gramEnd"/>
+      <w:r>
+        <w:t xml:space="preserve"> the server side of the secure </w:t>
       </w:r>
       <w:r>
         <w:t xml:space="preserve">WWEP </w:t>
@@ -5905,7 +7553,7 @@
                 <w:bCs/>
                 <w:noProof/>
               </w:rPr>
-              <w:t>14</w:t>
+              <w:t>1</w:t>
             </w:r>
             <w:r>
               <w:rPr>
@@ -5944,7 +7592,7 @@
                 <w:bCs/>
                 <w:noProof/>
               </w:rPr>
-              <w:t>17</w:t>
+              <w:t>16</w:t>
             </w:r>
             <w:r>
               <w:rPr>
@@ -9400,7 +11048,7 @@
   <w:style w:type="paragraph" w:default="1" w:styleId="Normal">
     <w:name w:val="Normal"/>
     <w:qFormat/>
-    <w:rsid w:val="00DA6776"/>
+    <w:rsid w:val="00E56C6F"/>
   </w:style>
   <w:style w:type="paragraph" w:styleId="Heading1">
     <w:name w:val="heading 1"/>
@@ -9520,7 +11168,7 @@
     <w:uiPriority w:val="1"/>
     <w:semiHidden/>
     <w:unhideWhenUsed/>
-    <w:rsid w:val="00DA6776"/>
+    <w:rsid w:val="00E56C6F"/>
   </w:style>
   <w:style w:type="table" w:default="1" w:styleId="TableNormal">
     <w:name w:val="Normal Table"/>
@@ -9542,7 +11190,7 @@
     <w:uiPriority w:val="99"/>
     <w:semiHidden/>
     <w:unhideWhenUsed/>
-    <w:rsid w:val="00DA6776"/>
+    <w:rsid w:val="00E56C6F"/>
   </w:style>
   <w:style w:type="paragraph" w:styleId="ListParagraph">
     <w:name w:val="List Paragraph"/>
@@ -10329,7 +11977,7 @@
 </file>
 
 <file path=customXml/itemProps1.xml><?xml version="1.0" encoding="utf-8"?>
-<ds:datastoreItem xmlns:ds="http://schemas.openxmlformats.org/officeDocument/2006/customXml" ds:itemID="{2E30ACD6-73F3-4CD5-A8CC-F6A4CD85981C}">
+<ds:datastoreItem xmlns:ds="http://schemas.openxmlformats.org/officeDocument/2006/customXml" ds:itemID="{28AAF0C8-7703-4A43-81E6-652753AC6373}">
   <ds:schemaRefs>
     <ds:schemaRef ds:uri="http://schemas.openxmlformats.org/officeDocument/2006/bibliography"/>
   </ds:schemaRefs>

</xml_diff>